<commit_message>
angular and system design
</commit_message>
<xml_diff>
--- a/front-end/angular/angular.docx
+++ b/front-end/angular/angular.docx
@@ -34,13 +34,8 @@
       </w:hyperlink>
     </w:p>
     <w:p>
-      <w:proofErr w:type="spellStart"/>
-      <w:r>
-        <w:t>Git</w:t>
-      </w:r>
-      <w:proofErr w:type="spellEnd"/>
-      <w:r>
-        <w:t xml:space="preserve"> hub:</w:t>
+      <w:r>
+        <w:t>Git hub:</w:t>
       </w:r>
     </w:p>
     <w:p>
@@ -58,37 +53,21 @@
         <w:pStyle w:val="Heading3"/>
       </w:pPr>
       <w:r>
-        <w:t xml:space="preserve">Angular JS </w:t>
-      </w:r>
-      <w:proofErr w:type="spellStart"/>
-      <w:r>
-        <w:t>vs</w:t>
-      </w:r>
-      <w:proofErr w:type="spellEnd"/>
-      <w:r>
-        <w:t xml:space="preserve"> Angular</w:t>
-      </w:r>
-    </w:p>
-    <w:p>
-      <w:pPr>
-        <w:rPr>
-          <w:b/>
-        </w:rPr>
-      </w:pPr>
-      <w:r>
-        <w:rPr>
-          <w:b/>
-        </w:rPr>
-        <w:t xml:space="preserve">Angular </w:t>
-      </w:r>
-      <w:proofErr w:type="spellStart"/>
-      <w:r>
-        <w:rPr>
-          <w:b/>
-        </w:rPr>
-        <w:t>js</w:t>
-      </w:r>
-      <w:proofErr w:type="spellEnd"/>
+        <w:t>Angular JS vs Angular</w:t>
+      </w:r>
+    </w:p>
+    <w:p>
+      <w:pPr>
+        <w:rPr>
+          <w:b/>
+        </w:rPr>
+      </w:pPr>
+      <w:r>
+        <w:rPr>
+          <w:b/>
+        </w:rPr>
+        <w:t>Angular js</w:t>
+      </w:r>
     </w:p>
     <w:p>
       <w:pPr>
@@ -145,187 +124,62 @@
     </w:p>
     <w:p>
       <w:r>
-        <w:t xml:space="preserve">$ </w:t>
-      </w:r>
-      <w:proofErr w:type="spellStart"/>
-      <w:proofErr w:type="gramStart"/>
-      <w:r>
-        <w:t>sudo</w:t>
-      </w:r>
-      <w:proofErr w:type="spellEnd"/>
-      <w:proofErr w:type="gramEnd"/>
-      <w:r>
+        <w:t>$ sudo npm install –g @angular/cli@7.1.2</w:t>
+      </w:r>
+    </w:p>
+    <w:p>
+      <w:r>
+        <w:t>Create a project using CLI</w:t>
+      </w:r>
+    </w:p>
+    <w:p>
+      <w:r>
+        <w:t>$ ng new ng-fundamentals</w:t>
+      </w:r>
+    </w:p>
+    <w:p>
+      <w:r>
+        <w:t>You may can copy existing project package.json and package-lock.json contents.</w:t>
+      </w:r>
+    </w:p>
+    <w:p>
+      <w:r>
+        <w:t>Delete the “node_modules” and then npm install</w:t>
+      </w:r>
+    </w:p>
+    <w:p>
+      <w:r>
+        <w:t>$ npm install</w:t>
+      </w:r>
+    </w:p>
+    <w:p>
+      <w:r>
+        <w:t xml:space="preserve">To start </w:t>
+      </w:r>
+    </w:p>
+    <w:p>
+      <w:r>
+        <w:t>$ npm start</w:t>
+      </w:r>
+    </w:p>
+    <w:p>
+      <w:r>
+        <w:t xml:space="preserve">If we access the app (default port 4200), it will launch the file </w:t>
+      </w:r>
+      <w:r>
+        <w:rPr>
+          <w:b/>
+        </w:rPr>
+        <w:t>src/main.ts</w:t>
+      </w:r>
+      <w:r>
+        <w:rPr>
+          <w:b/>
+        </w:rPr>
         <w:t xml:space="preserve"> </w:t>
       </w:r>
-      <w:proofErr w:type="spellStart"/>
-      <w:r>
-        <w:t>npm</w:t>
-      </w:r>
-      <w:proofErr w:type="spellEnd"/>
-      <w:r>
-        <w:t xml:space="preserve"> install –g @angular/cli@7.1.2</w:t>
-      </w:r>
-    </w:p>
-    <w:p>
-      <w:r>
-        <w:t>Create a project using CLI</w:t>
-      </w:r>
-    </w:p>
-    <w:p>
-      <w:r>
-        <w:t xml:space="preserve">$ </w:t>
-      </w:r>
-      <w:proofErr w:type="spellStart"/>
-      <w:proofErr w:type="gramStart"/>
-      <w:r>
-        <w:t>ng</w:t>
-      </w:r>
-      <w:proofErr w:type="spellEnd"/>
-      <w:proofErr w:type="gramEnd"/>
-      <w:r>
-        <w:t xml:space="preserve"> new </w:t>
-      </w:r>
-      <w:proofErr w:type="spellStart"/>
-      <w:r>
-        <w:t>ng</w:t>
-      </w:r>
-      <w:proofErr w:type="spellEnd"/>
-      <w:r>
-        <w:t>-fundamentals</w:t>
-      </w:r>
-    </w:p>
-    <w:p>
-      <w:r>
-        <w:t xml:space="preserve">You may </w:t>
-      </w:r>
-      <w:proofErr w:type="gramStart"/>
-      <w:r>
-        <w:t>can</w:t>
-      </w:r>
-      <w:proofErr w:type="gramEnd"/>
-      <w:r>
-        <w:t xml:space="preserve"> copy existing project </w:t>
-      </w:r>
-      <w:proofErr w:type="spellStart"/>
-      <w:r>
-        <w:t>package.json</w:t>
-      </w:r>
-      <w:proofErr w:type="spellEnd"/>
-      <w:r>
-        <w:t xml:space="preserve"> and package-</w:t>
-      </w:r>
-      <w:proofErr w:type="spellStart"/>
-      <w:r>
-        <w:t>lock.json</w:t>
-      </w:r>
-      <w:proofErr w:type="spellEnd"/>
-      <w:r>
-        <w:t xml:space="preserve"> contents.</w:t>
-      </w:r>
-    </w:p>
-    <w:p>
-      <w:r>
-        <w:t>Delete the “</w:t>
-      </w:r>
-      <w:proofErr w:type="spellStart"/>
-      <w:r>
-        <w:t>node_modules</w:t>
-      </w:r>
-      <w:proofErr w:type="spellEnd"/>
-      <w:r>
-        <w:t xml:space="preserve">” and then </w:t>
-      </w:r>
-      <w:proofErr w:type="spellStart"/>
-      <w:r>
-        <w:t>npm</w:t>
-      </w:r>
-      <w:proofErr w:type="spellEnd"/>
-      <w:r>
-        <w:t xml:space="preserve"> install</w:t>
-      </w:r>
-    </w:p>
-    <w:p>
-      <w:r>
-        <w:t xml:space="preserve">$ </w:t>
-      </w:r>
-      <w:proofErr w:type="spellStart"/>
-      <w:proofErr w:type="gramStart"/>
-      <w:r>
-        <w:t>npm</w:t>
-      </w:r>
-      <w:proofErr w:type="spellEnd"/>
-      <w:proofErr w:type="gramEnd"/>
-      <w:r>
-        <w:t xml:space="preserve"> install</w:t>
-      </w:r>
-    </w:p>
-    <w:p>
-      <w:r>
-        <w:t xml:space="preserve">To start </w:t>
-      </w:r>
-    </w:p>
-    <w:p>
-      <w:r>
-        <w:t xml:space="preserve">$ </w:t>
-      </w:r>
-      <w:proofErr w:type="spellStart"/>
-      <w:proofErr w:type="gramStart"/>
-      <w:r>
-        <w:t>npm</w:t>
-      </w:r>
-      <w:proofErr w:type="spellEnd"/>
-      <w:proofErr w:type="gramEnd"/>
-      <w:r>
-        <w:t xml:space="preserve"> start</w:t>
-      </w:r>
-    </w:p>
-    <w:p>
-      <w:r>
-        <w:t xml:space="preserve">If we access the app (default port 4200), it will launch the file </w:t>
-      </w:r>
-      <w:proofErr w:type="spellStart"/>
-      <w:r>
-        <w:rPr>
-          <w:b/>
-        </w:rPr>
-        <w:t>src</w:t>
-      </w:r>
-      <w:proofErr w:type="spellEnd"/>
-      <w:r>
-        <w:rPr>
-          <w:b/>
-        </w:rPr>
-        <w:t>/</w:t>
-      </w:r>
-      <w:proofErr w:type="spellStart"/>
-      <w:r>
-        <w:rPr>
-          <w:b/>
-        </w:rPr>
-        <w:t>main.ts</w:t>
-      </w:r>
-      <w:proofErr w:type="spellEnd"/>
-      <w:r>
-        <w:rPr>
-          <w:b/>
-        </w:rPr>
-        <w:t xml:space="preserve"> </w:t>
-      </w:r>
-      <w:proofErr w:type="gramStart"/>
-      <w:r>
-        <w:t>This</w:t>
-      </w:r>
-      <w:proofErr w:type="gramEnd"/>
-      <w:r>
-        <w:t xml:space="preserve"> mapping can be found under </w:t>
-      </w:r>
-      <w:proofErr w:type="spellStart"/>
-      <w:r>
-        <w:t>package.json</w:t>
-      </w:r>
-      <w:proofErr w:type="spellEnd"/>
-      <w:r>
-        <w:t xml:space="preserve"> </w:t>
+      <w:r>
+        <w:t xml:space="preserve">This mapping can be found under package.json </w:t>
       </w:r>
       <w:r>
         <w:rPr>
@@ -384,36 +238,20 @@
       <w:r>
         <w:t xml:space="preserve"> The </w:t>
       </w:r>
-      <w:proofErr w:type="spellStart"/>
-      <w:r>
-        <w:rPr>
-          <w:b/>
-        </w:rPr>
-        <w:t>main.ts</w:t>
-      </w:r>
-      <w:proofErr w:type="spellEnd"/>
-      <w:r>
-        <w:rPr>
-          <w:b/>
-        </w:rPr>
-        <w:t xml:space="preserve"> </w:t>
+      <w:r>
+        <w:rPr>
+          <w:b/>
+        </w:rPr>
+        <w:t xml:space="preserve">main.ts </w:t>
       </w:r>
       <w:r>
         <w:t xml:space="preserve">file will be loaded by web pack i.e. </w:t>
       </w:r>
-      <w:proofErr w:type="spellStart"/>
-      <w:r>
-        <w:rPr>
-          <w:b/>
-        </w:rPr>
-        <w:t>angular.json</w:t>
-      </w:r>
-      <w:proofErr w:type="spellEnd"/>
-      <w:r>
-        <w:rPr>
-          <w:b/>
-        </w:rPr>
-        <w:t xml:space="preserve"> </w:t>
+      <w:r>
+        <w:rPr>
+          <w:b/>
+        </w:rPr>
+        <w:t xml:space="preserve">angular.json </w:t>
       </w:r>
       <w:r>
         <w:t>file</w:t>
@@ -424,29 +262,13 @@
     </w:p>
     <w:p>
       <w:r>
-        <w:t xml:space="preserve">Then the </w:t>
-      </w:r>
-      <w:proofErr w:type="spellStart"/>
-      <w:r>
-        <w:t>main.ts</w:t>
-      </w:r>
-      <w:proofErr w:type="spellEnd"/>
-      <w:r>
-        <w:t xml:space="preserve"> file will load the </w:t>
-      </w:r>
-      <w:proofErr w:type="spellStart"/>
-      <w:r>
-        <w:rPr>
-          <w:b/>
-        </w:rPr>
-        <w:t>app.module</w:t>
-      </w:r>
-      <w:proofErr w:type="spellEnd"/>
-      <w:r>
-        <w:rPr>
-          <w:b/>
-        </w:rPr>
-        <w:t xml:space="preserve"> </w:t>
+        <w:t xml:space="preserve">Then the main.ts file will load the </w:t>
+      </w:r>
+      <w:r>
+        <w:rPr>
+          <w:b/>
+        </w:rPr>
+        <w:t xml:space="preserve">app.module </w:t>
       </w:r>
       <w:r>
         <w:t>and that makes angular aware about our app component, which will load the index.html</w:t>
@@ -470,15 +292,7 @@
     </w:p>
     <w:p>
       <w:r>
-        <w:t xml:space="preserve">We need to create a </w:t>
-      </w:r>
-      <w:proofErr w:type="spellStart"/>
-      <w:r>
-        <w:t>ts</w:t>
-      </w:r>
-      <w:proofErr w:type="spellEnd"/>
-      <w:r>
-        <w:t xml:space="preserve"> file as below</w:t>
+        <w:t>We need to create a ts file as below</w:t>
       </w:r>
     </w:p>
     <w:p>
@@ -530,24 +344,14 @@
         </w:rPr>
       </w:pPr>
       <w:r>
-        <w:t>Register the component to root module file (</w:t>
-      </w:r>
-      <w:proofErr w:type="spellStart"/>
-      <w:r>
-        <w:t>app.module.ts</w:t>
-      </w:r>
-      <w:proofErr w:type="spellEnd"/>
-      <w:r>
-        <w:t xml:space="preserve">) in </w:t>
-      </w:r>
-      <w:proofErr w:type="gramStart"/>
+        <w:t xml:space="preserve">Register the component to root module file (app.module.ts) in </w:t>
+      </w:r>
       <w:r>
         <w:rPr>
           <w:b/>
         </w:rPr>
         <w:t>declarations[]</w:t>
       </w:r>
-      <w:proofErr w:type="gramEnd"/>
     </w:p>
     <w:p>
       <w:pPr>
@@ -561,19 +365,11 @@
       <w:r>
         <w:t xml:space="preserve">We need to pass through </w:t>
       </w:r>
-      <w:proofErr w:type="gramStart"/>
-      <w:r>
-        <w:rPr>
-          <w:b/>
-        </w:rPr>
-        <w:t>@Input(</w:t>
-      </w:r>
-      <w:proofErr w:type="gramEnd"/>
-      <w:r>
-        <w:rPr>
-          <w:b/>
-        </w:rPr>
-        <w:t xml:space="preserve">) </w:t>
+      <w:r>
+        <w:rPr>
+          <w:b/>
+        </w:rPr>
+        <w:t xml:space="preserve">@Input() </w:t>
       </w:r>
       <w:r>
         <w:t>decorator</w:t>
@@ -686,19 +482,11 @@
       <w:r>
         <w:t xml:space="preserve">We will do that with </w:t>
       </w:r>
-      <w:proofErr w:type="gramStart"/>
-      <w:r>
-        <w:rPr>
-          <w:b/>
-        </w:rPr>
-        <w:t>@Output(</w:t>
-      </w:r>
-      <w:proofErr w:type="gramEnd"/>
-      <w:r>
-        <w:rPr>
-          <w:b/>
-        </w:rPr>
-        <w:t xml:space="preserve">) </w:t>
+      <w:r>
+        <w:rPr>
+          <w:b/>
+        </w:rPr>
+        <w:t xml:space="preserve">@Output() </w:t>
       </w:r>
       <w:r>
         <w:t>decorator, especially we will pass back events generated in child component to parent component.</w:t>
@@ -803,13 +591,8 @@
     <w:p>
       <w:r>
         <w:lastRenderedPageBreak/>
-        <w:t xml:space="preserve">Define a method in parent </w:t>
-      </w:r>
-      <w:proofErr w:type="spellStart"/>
-      <w:r>
-        <w:t>component.ts</w:t>
-      </w:r>
-      <w:proofErr w:type="spellEnd"/>
+        <w:t>Define a method in parent component.ts</w:t>
+      </w:r>
     </w:p>
     <w:p>
       <w:r>
@@ -860,35 +643,18 @@
           <w:color w:val="FF0000"/>
         </w:rPr>
       </w:pPr>
-      <w:proofErr w:type="gramStart"/>
       <w:r>
         <w:rPr>
           <w:color w:val="FF0000"/>
         </w:rPr>
-        <w:t>A</w:t>
-      </w:r>
-      <w:proofErr w:type="gramEnd"/>
-      <w:r>
-        <w:rPr>
+        <w:t xml:space="preserve">A Issue faced with </w:t>
+      </w:r>
+      <w:r>
+        <w:rPr>
+          <w:b/>
           <w:color w:val="FF0000"/>
         </w:rPr>
-        <w:t xml:space="preserve"> Issue faced with </w:t>
-      </w:r>
-      <w:proofErr w:type="spellStart"/>
-      <w:r>
-        <w:rPr>
-          <w:b/>
-          <w:color w:val="FF0000"/>
-        </w:rPr>
-        <w:t>EventEmitter</w:t>
-      </w:r>
-      <w:proofErr w:type="spellEnd"/>
-      <w:r>
-        <w:rPr>
-          <w:b/>
-          <w:color w:val="FF0000"/>
-        </w:rPr>
-        <w:t xml:space="preserve"> </w:t>
+        <w:t xml:space="preserve">EventEmitter </w:t>
       </w:r>
       <w:r>
         <w:rPr>
@@ -1106,28 +872,12 @@
         <w:t>element.</w:t>
       </w:r>
       <w:r>
-        <w:t xml:space="preserve"> (In above case </w:t>
-      </w:r>
-      <w:proofErr w:type="spellStart"/>
-      <w:r>
-        <w:t>src</w:t>
-      </w:r>
-      <w:proofErr w:type="spellEnd"/>
-      <w:r>
-        <w:t xml:space="preserve"> of image)</w:t>
-      </w:r>
-    </w:p>
-    <w:p>
-      <w:r>
-        <w:t>We can use expressing inside interpolation ex. {</w:t>
-      </w:r>
-      <w:proofErr w:type="gramStart"/>
-      <w:r>
-        <w:t>{ 2</w:t>
-      </w:r>
-      <w:proofErr w:type="gramEnd"/>
-      <w:r>
-        <w:t xml:space="preserve"> + 2 }}, but there are restrictions as below</w:t>
+        <w:t xml:space="preserve"> (In above case src of image)</w:t>
+      </w:r>
+    </w:p>
+    <w:p>
+      <w:r>
+        <w:t>We can use expressing inside interpolation ex. {{ 2 + 2 }}, but there are restrictions as below</w:t>
       </w:r>
     </w:p>
     <w:p>
@@ -1139,15 +889,7 @@
         </w:numPr>
       </w:pPr>
       <w:r>
-        <w:t xml:space="preserve">Can’t use assignments (=, +=, ++, </w:t>
-      </w:r>
-      <w:proofErr w:type="spellStart"/>
-      <w:r>
-        <w:t>etc</w:t>
-      </w:r>
-      <w:proofErr w:type="spellEnd"/>
-      <w:r>
-        <w:t>)</w:t>
+        <w:t>Can’t use assignments (=, +=, ++, etc)</w:t>
       </w:r>
     </w:p>
     <w:p>
@@ -1196,26 +938,13 @@
     </w:p>
     <w:p>
       <w:r>
-        <w:t>&lt;button (click) = “</w:t>
-      </w:r>
-      <w:proofErr w:type="spellStart"/>
-      <w:proofErr w:type="gramStart"/>
-      <w:r>
-        <w:t>doSom</w:t>
+        <w:t>&lt;button (click) = “doSom</w:t>
       </w:r>
       <w:r>
         <w:t>e</w:t>
       </w:r>
       <w:r>
-        <w:t>thing</w:t>
-      </w:r>
-      <w:proofErr w:type="spellEnd"/>
-      <w:r>
-        <w:t>(</w:t>
-      </w:r>
-      <w:proofErr w:type="gramEnd"/>
-      <w:r>
-        <w:t>)”&gt;Click Me&lt;/button&gt;</w:t>
+        <w:t>thing()”&gt;Click Me&lt;/button&gt;</w:t>
       </w:r>
     </w:p>
     <w:p>
@@ -1223,56 +952,30 @@
         <w:pStyle w:val="Heading3"/>
       </w:pPr>
       <w:r>
-        <w:t>Repeating data with *</w:t>
-      </w:r>
-      <w:proofErr w:type="spellStart"/>
-      <w:r>
-        <w:t>ngFor</w:t>
-      </w:r>
-      <w:proofErr w:type="spellEnd"/>
-    </w:p>
-    <w:p>
-      <w:pPr>
-        <w:rPr>
-          <w:b/>
-        </w:rPr>
-      </w:pPr>
-      <w:r>
+        <w:t>Repeating data with *ngFor</w:t>
+      </w:r>
+    </w:p>
+    <w:p>
+      <w:pPr>
+        <w:rPr>
+          <w:b/>
+        </w:rPr>
+      </w:pPr>
+      <w:r>
+        <w:t xml:space="preserve">*ngFor is a structural directive which change the DOM. In angular structural directives starts with </w:t>
+      </w:r>
+      <w:r>
+        <w:rPr>
+          <w:b/>
+        </w:rPr>
         <w:t>*</w:t>
       </w:r>
-      <w:proofErr w:type="spellStart"/>
-      <w:r>
-        <w:t>ngFor</w:t>
-      </w:r>
-      <w:proofErr w:type="spellEnd"/>
-      <w:r>
-        <w:t xml:space="preserve"> is </w:t>
-      </w:r>
-      <w:proofErr w:type="gramStart"/>
-      <w:r>
-        <w:t>a structural directive which change</w:t>
-      </w:r>
-      <w:proofErr w:type="gramEnd"/>
-      <w:r>
-        <w:t xml:space="preserve"> the DOM. </w:t>
-      </w:r>
-      <w:proofErr w:type="gramStart"/>
-      <w:r>
-        <w:t xml:space="preserve">In angular structural directives starts with </w:t>
-      </w:r>
-      <w:r>
-        <w:rPr>
-          <w:b/>
-        </w:rPr>
-        <w:t>*</w:t>
-      </w:r>
       <w:r>
         <w:rPr>
           <w:b/>
         </w:rPr>
         <w:t>.</w:t>
       </w:r>
-      <w:proofErr w:type="gramEnd"/>
     </w:p>
     <w:p>
       <w:pPr>
@@ -1330,15 +1033,7 @@
       </w:pPr>
       <w:r>
         <w:lastRenderedPageBreak/>
-        <w:t>*</w:t>
-      </w:r>
-      <w:proofErr w:type="spellStart"/>
-      <w:r>
-        <w:t>ngFor</w:t>
-      </w:r>
-      <w:proofErr w:type="spellEnd"/>
-      <w:r>
-        <w:t xml:space="preserve">=”let event </w:t>
+        <w:t xml:space="preserve">*ngFor=”let event </w:t>
       </w:r>
       <w:r>
         <w:rPr>
@@ -1372,15 +1067,7 @@
         <w:t xml:space="preserve">undefined </w:t>
       </w:r>
       <w:r>
-        <w:t>then we will fall into issue. (</w:t>
-      </w:r>
-      <w:proofErr w:type="gramStart"/>
-      <w:r>
-        <w:t>can’t</w:t>
-      </w:r>
-      <w:proofErr w:type="gramEnd"/>
-      <w:r>
-        <w:t xml:space="preserve"> read property of undefined)</w:t>
+        <w:t>then we will fall into issue. (can’t read property of undefined)</w:t>
       </w:r>
     </w:p>
     <w:p>
@@ -1415,34 +1102,15 @@
         <w:pStyle w:val="Heading3"/>
       </w:pPr>
       <w:r>
-        <w:t>Hiding and showing elements with *</w:t>
-      </w:r>
-      <w:proofErr w:type="spellStart"/>
-      <w:r>
-        <w:t>ngIf</w:t>
-      </w:r>
-      <w:proofErr w:type="spellEnd"/>
-    </w:p>
-    <w:p>
-      <w:r>
-        <w:rPr>
-          <w:b/>
-        </w:rPr>
-        <w:t>*</w:t>
-      </w:r>
-      <w:proofErr w:type="spellStart"/>
-      <w:r>
-        <w:rPr>
-          <w:b/>
-        </w:rPr>
-        <w:t>ngIf</w:t>
-      </w:r>
-      <w:proofErr w:type="spellEnd"/>
-      <w:r>
-        <w:rPr>
-          <w:b/>
-        </w:rPr>
-        <w:t xml:space="preserve"> </w:t>
+        <w:t>Hiding and showing elements with *ngIf</w:t>
+      </w:r>
+    </w:p>
+    <w:p>
+      <w:r>
+        <w:rPr>
+          <w:b/>
+        </w:rPr>
+        <w:t xml:space="preserve">*ngIf </w:t>
       </w:r>
       <w:r>
         <w:t>is a structural directive.</w:t>
@@ -1492,23 +1160,7 @@
     </w:p>
     <w:p>
       <w:r>
-        <w:t>*</w:t>
-      </w:r>
-      <w:proofErr w:type="spellStart"/>
-      <w:r>
-        <w:t>ngIf</w:t>
-      </w:r>
-      <w:proofErr w:type="spellEnd"/>
-      <w:r>
-        <w:t xml:space="preserve"> will just not hide the element but comment (completely removes the </w:t>
-      </w:r>
-      <w:proofErr w:type="gramStart"/>
-      <w:r>
-        <w:t>element )</w:t>
-      </w:r>
-      <w:proofErr w:type="gramEnd"/>
-      <w:r>
-        <w:t xml:space="preserve"> from DOM if expression evaluates to false.</w:t>
+        <w:t>*ngIf will just not hide the element but comment (completely removes the element ) from DOM if expression evaluates to false.</w:t>
       </w:r>
     </w:p>
     <w:p>
@@ -1528,13 +1180,8 @@
       </w:r>
     </w:p>
     <w:p>
-      <w:proofErr w:type="gramStart"/>
-      <w:r>
-        <w:t>If we need something to show and hide frequently based on button click or something.</w:t>
-      </w:r>
-      <w:proofErr w:type="gramEnd"/>
-      <w:r>
-        <w:t xml:space="preserve"> It’s better to hide the element rather removing and adding to DOM every time (on every click).</w:t>
+      <w:r>
+        <w:t>If we need something to show and hide frequently based on button click or something. It’s better to hide the element rather removing and adding to DOM every time (on every click).</w:t>
       </w:r>
     </w:p>
     <w:p>
@@ -1630,11 +1277,9 @@
       <w:r>
         <w:t>with [</w:t>
       </w:r>
-      <w:proofErr w:type="spellStart"/>
       <w:r>
         <w:t>ngSwitch</w:t>
       </w:r>
-      <w:proofErr w:type="spellEnd"/>
       <w:r>
         <w:t>]</w:t>
       </w:r>
@@ -1686,13 +1331,8 @@
         <w:pStyle w:val="Heading3"/>
       </w:pPr>
       <w:r>
-        <w:t xml:space="preserve">Styling component with </w:t>
-      </w:r>
-      <w:proofErr w:type="spellStart"/>
-      <w:r>
-        <w:t>ngClass</w:t>
-      </w:r>
-      <w:proofErr w:type="spellEnd"/>
+        <w:t>Styling component with ngClass</w:t>
+      </w:r>
     </w:p>
     <w:p>
       <w:pPr>
@@ -1712,37 +1352,10 @@
         <w:rPr>
           <w:b/>
         </w:rPr>
-        <w:t>[</w:t>
-      </w:r>
-      <w:proofErr w:type="spellStart"/>
-      <w:r>
-        <w:rPr>
-          <w:b/>
-        </w:rPr>
-        <w:t>class.green</w:t>
-      </w:r>
-      <w:proofErr w:type="spellEnd"/>
-      <w:proofErr w:type="gramStart"/>
-      <w:r>
-        <w:rPr>
-          <w:b/>
-        </w:rPr>
-        <w:t>]</w:t>
-      </w:r>
-      <w:r>
-        <w:t>=</w:t>
-      </w:r>
-      <w:proofErr w:type="gramEnd"/>
-      <w:r>
-        <w:t>”</w:t>
-      </w:r>
-      <w:proofErr w:type="spellStart"/>
-      <w:r>
-        <w:t>event?.time</w:t>
-      </w:r>
-      <w:proofErr w:type="spellEnd"/>
-      <w:r>
-        <w:t xml:space="preserve"> === ‘8:00 am’” …</w:t>
+        <w:t>[class.green]</w:t>
+      </w:r>
+      <w:r>
+        <w:t>=”event?.time === ‘8:00 am’” …</w:t>
       </w:r>
     </w:p>
     <w:p>
@@ -1756,15 +1369,7 @@
         <w:t xml:space="preserve">green </w:t>
       </w:r>
       <w:r>
-        <w:t xml:space="preserve">is a </w:t>
-      </w:r>
-      <w:proofErr w:type="spellStart"/>
-      <w:r>
-        <w:t>css</w:t>
-      </w:r>
-      <w:proofErr w:type="spellEnd"/>
-      <w:r>
-        <w:t xml:space="preserve"> class we can create</w:t>
+        <w:t>is a css class we can create</w:t>
       </w:r>
     </w:p>
     <w:p>
@@ -1785,83 +1390,26 @@
           <w:sz w:val="21"/>
           <w:szCs w:val="21"/>
         </w:rPr>
-        <w:t>.green {color: #</w:t>
-      </w:r>
-      <w:proofErr w:type="gramStart"/>
-      <w:r>
-        <w:rPr>
-          <w:rFonts w:ascii="Courier New" w:eastAsia="Times New Roman" w:hAnsi="Courier New" w:cs="Courier New"/>
-          <w:color w:val="CE9178"/>
-          <w:sz w:val="21"/>
-          <w:szCs w:val="21"/>
-        </w:rPr>
-        <w:t>003300 !</w:t>
-      </w:r>
-      <w:proofErr w:type="gramEnd"/>
-      <w:r>
-        <w:rPr>
-          <w:rFonts w:ascii="Courier New" w:eastAsia="Times New Roman" w:hAnsi="Courier New" w:cs="Courier New"/>
-          <w:color w:val="CE9178"/>
-          <w:sz w:val="21"/>
-          <w:szCs w:val="21"/>
-        </w:rPr>
-        <w:t>important;}</w:t>
+        <w:t>.green {color: #003300 !important;}</w:t>
       </w:r>
     </w:p>
     <w:p/>
     <w:p>
       <w:r>
-        <w:t xml:space="preserve">But if we have </w:t>
-      </w:r>
-      <w:proofErr w:type="gramStart"/>
-      <w:r>
-        <w:t>many class</w:t>
-      </w:r>
-      <w:proofErr w:type="gramEnd"/>
-      <w:r>
-        <w:t xml:space="preserve"> to bind we have to use </w:t>
-      </w:r>
-      <w:r>
-        <w:rPr>
-          <w:b/>
-        </w:rPr>
-        <w:t>[</w:t>
-      </w:r>
-      <w:proofErr w:type="spellStart"/>
-      <w:r>
-        <w:rPr>
-          <w:b/>
-        </w:rPr>
-        <w:t>ngClass</w:t>
-      </w:r>
-      <w:proofErr w:type="spellEnd"/>
-      <w:r>
-        <w:rPr>
-          <w:b/>
-        </w:rPr>
-        <w:t xml:space="preserve">] </w:t>
-      </w:r>
-      <w:r>
-        <w:t xml:space="preserve">binding. This binding expects </w:t>
-      </w:r>
-      <w:proofErr w:type="spellStart"/>
-      <w:proofErr w:type="gramStart"/>
-      <w:r>
-        <w:t>a</w:t>
-      </w:r>
-      <w:proofErr w:type="spellEnd"/>
-      <w:proofErr w:type="gramEnd"/>
-      <w:r>
-        <w:t xml:space="preserve"> object representing key as class name and value is an</w:t>
-      </w:r>
-      <w:r>
-        <w:t xml:space="preserve"> </w:t>
-      </w:r>
-      <w:proofErr w:type="spellStart"/>
-      <w:r>
-        <w:t>boolean</w:t>
-      </w:r>
-      <w:proofErr w:type="spellEnd"/>
+        <w:t xml:space="preserve">But if we have many class to bind we have to use </w:t>
+      </w:r>
+      <w:r>
+        <w:rPr>
+          <w:b/>
+        </w:rPr>
+        <w:t xml:space="preserve">[ngClass] </w:t>
+      </w:r>
+      <w:r>
+        <w:t>binding. This binding expects a object representing key as class name and value is an</w:t>
+      </w:r>
+      <w:r>
+        <w:t xml:space="preserve"> boolean</w:t>
+      </w:r>
       <w:r>
         <w:t xml:space="preserve"> expression.</w:t>
       </w:r>
@@ -2005,15 +1553,7 @@
     <w:p>
       <w:r>
         <w:lastRenderedPageBreak/>
-        <w:t xml:space="preserve">We even can use this approach if the html attribute already have a class attribute, in that case both class binding and </w:t>
-      </w:r>
-      <w:proofErr w:type="spellStart"/>
-      <w:r>
-        <w:t>ngClass</w:t>
-      </w:r>
-      <w:proofErr w:type="spellEnd"/>
-      <w:r>
-        <w:t xml:space="preserve"> will append to the existing class.</w:t>
+        <w:t>We even can use this approach if the html attribute already have a class attribute, in that case both class binding and ngClass will append to the existing class.</w:t>
       </w:r>
     </w:p>
     <w:p>
@@ -2021,42 +1561,27 @@
         <w:pStyle w:val="Heading3"/>
       </w:pPr>
       <w:r>
-        <w:t xml:space="preserve">Styling component with </w:t>
-      </w:r>
-      <w:proofErr w:type="spellStart"/>
-      <w:r>
+        <w:t>Styling component with ngStyle</w:t>
+      </w:r>
+    </w:p>
+    <w:p>
+      <w:pPr>
+        <w:rPr>
+          <w:b/>
+        </w:rPr>
+      </w:pPr>
+      <w:r>
+        <w:t>Just like class binding we can attach single style to tag using style binding.</w:t>
+      </w:r>
+      <w:r>
+        <w:t xml:space="preserve"> To use multiple style we need to use </w:t>
+      </w:r>
+      <w:r>
+        <w:rPr>
+          <w:b/>
+        </w:rPr>
         <w:t>ngStyle</w:t>
       </w:r>
-      <w:proofErr w:type="spellEnd"/>
-    </w:p>
-    <w:p>
-      <w:pPr>
-        <w:rPr>
-          <w:b/>
-        </w:rPr>
-      </w:pPr>
-      <w:r>
-        <w:t>Just like class binding we can attach single style to tag using style binding.</w:t>
-      </w:r>
-      <w:r>
-        <w:t xml:space="preserve"> To use multiple </w:t>
-      </w:r>
-      <w:proofErr w:type="gramStart"/>
-      <w:r>
-        <w:t>style</w:t>
-      </w:r>
-      <w:proofErr w:type="gramEnd"/>
-      <w:r>
-        <w:t xml:space="preserve"> we need to use </w:t>
-      </w:r>
-      <w:proofErr w:type="spellStart"/>
-      <w:r>
-        <w:rPr>
-          <w:b/>
-        </w:rPr>
-        <w:t>ngStyle</w:t>
-      </w:r>
-      <w:proofErr w:type="spellEnd"/>
     </w:p>
     <w:p>
       <w:pPr>
@@ -2187,13 +1712,8 @@
         <w:t xml:space="preserve">providers: [] </w:t>
       </w:r>
       <w:r>
-        <w:t xml:space="preserve">in </w:t>
-      </w:r>
-      <w:proofErr w:type="spellStart"/>
-      <w:r>
-        <w:t>app.module.ts</w:t>
-      </w:r>
-      <w:proofErr w:type="spellEnd"/>
+        <w:t>in app.module.ts</w:t>
+      </w:r>
     </w:p>
     <w:p>
       <w:r>
@@ -2256,23 +1776,10 @@
         <w:t>Here we will download a</w:t>
       </w:r>
       <w:r>
-        <w:t xml:space="preserve">nd use a third part library </w:t>
-      </w:r>
-      <w:proofErr w:type="spellStart"/>
-      <w:proofErr w:type="gramStart"/>
-      <w:r>
-        <w:t>toast</w:t>
-      </w:r>
-      <w:r>
-        <w:t>r</w:t>
-      </w:r>
-      <w:proofErr w:type="spellEnd"/>
-      <w:r>
-        <w:t>(</w:t>
-      </w:r>
-      <w:proofErr w:type="gramEnd"/>
-      <w:r>
-        <w:t>create pop up notification message)</w:t>
+        <w:t>nd use a third part library toast</w:t>
+      </w:r>
+      <w:r>
+        <w:t>r(create pop up notification message)</w:t>
       </w:r>
       <w:r>
         <w:t>.</w:t>
@@ -2287,23 +1794,7 @@
         </w:numPr>
       </w:pPr>
       <w:r>
-        <w:t xml:space="preserve">$ </w:t>
-      </w:r>
-      <w:proofErr w:type="spellStart"/>
-      <w:r>
-        <w:t>npm</w:t>
-      </w:r>
-      <w:proofErr w:type="spellEnd"/>
-      <w:r>
-        <w:t xml:space="preserve"> install </w:t>
-      </w:r>
-      <w:proofErr w:type="spellStart"/>
-      <w:r>
-        <w:t>toastr</w:t>
-      </w:r>
-      <w:proofErr w:type="spellEnd"/>
-      <w:r>
-        <w:t xml:space="preserve"> </w:t>
+        <w:t xml:space="preserve">$ npm install toastr </w:t>
       </w:r>
       <w:r>
         <w:t>–</w:t>
@@ -2321,102 +1812,40 @@
         </w:numPr>
       </w:pPr>
       <w:r>
-        <w:t xml:space="preserve">Map the </w:t>
-      </w:r>
-      <w:proofErr w:type="spellStart"/>
-      <w:r>
-        <w:t>toastr</w:t>
-      </w:r>
-      <w:proofErr w:type="spellEnd"/>
-      <w:r>
+        <w:t>Map the toastr css and js file under “styles” and “scripts” in angular.json</w:t>
+      </w:r>
+      <w:r>
+        <w:t xml:space="preserve">. This will make toastr available </w:t>
+      </w:r>
+      <w:r>
+        <w:rPr>
+          <w:b/>
+        </w:rPr>
+        <w:t>globally.</w:t>
+      </w:r>
+      <w:r>
+        <w:rPr>
+          <w:b/>
+        </w:rPr>
         <w:t xml:space="preserve"> </w:t>
       </w:r>
-      <w:proofErr w:type="spellStart"/>
-      <w:r>
-        <w:t>css</w:t>
-      </w:r>
-      <w:proofErr w:type="spellEnd"/>
-      <w:r>
-        <w:t xml:space="preserve"> and </w:t>
-      </w:r>
-      <w:proofErr w:type="spellStart"/>
-      <w:r>
-        <w:t>js</w:t>
-      </w:r>
-      <w:proofErr w:type="spellEnd"/>
-      <w:r>
-        <w:t xml:space="preserve"> file under “styles” and “scripts” in </w:t>
-      </w:r>
-      <w:proofErr w:type="spellStart"/>
-      <w:r>
-        <w:t>angular.json</w:t>
-      </w:r>
-      <w:proofErr w:type="spellEnd"/>
-      <w:r>
-        <w:t xml:space="preserve">. This will make </w:t>
-      </w:r>
-      <w:proofErr w:type="spellStart"/>
-      <w:r>
-        <w:t>toastr</w:t>
-      </w:r>
-      <w:proofErr w:type="spellEnd"/>
-      <w:r>
-        <w:t xml:space="preserve"> available </w:t>
-      </w:r>
-      <w:r>
-        <w:rPr>
-          <w:b/>
-        </w:rPr>
-        <w:t>globally.</w:t>
-      </w:r>
-      <w:r>
-        <w:rPr>
-          <w:b/>
-        </w:rPr>
+      <w:r>
+        <w:t xml:space="preserve">Now on the top of the class where we will be using we can declare variable as </w:t>
+      </w:r>
+      <w:r>
         <w:t xml:space="preserve"> </w:t>
       </w:r>
       <w:r>
-        <w:t xml:space="preserve">Now on the top of the class where we will be using we can declare variable </w:t>
-      </w:r>
-      <w:proofErr w:type="gramStart"/>
-      <w:r>
-        <w:t xml:space="preserve">as </w:t>
-      </w:r>
-      <w:r>
-        <w:t xml:space="preserve"> </w:t>
-      </w:r>
-      <w:r>
-        <w:rPr>
-          <w:b/>
-        </w:rPr>
-        <w:t>declare</w:t>
-      </w:r>
-      <w:proofErr w:type="gramEnd"/>
-      <w:r>
-        <w:rPr>
-          <w:b/>
-        </w:rPr>
-        <w:t xml:space="preserve"> </w:t>
-      </w:r>
-      <w:r>
-        <w:rPr>
-          <w:b/>
-        </w:rPr>
-        <w:t xml:space="preserve">let </w:t>
-      </w:r>
-      <w:proofErr w:type="spellStart"/>
-      <w:r>
-        <w:rPr>
-          <w:b/>
-        </w:rPr>
-        <w:t>toastr</w:t>
-      </w:r>
-      <w:proofErr w:type="spellEnd"/>
-      <w:r>
-        <w:rPr>
-          <w:b/>
-        </w:rPr>
-        <w:t>;</w:t>
+        <w:rPr>
+          <w:b/>
+        </w:rPr>
+        <w:t xml:space="preserve">declare </w:t>
+      </w:r>
+      <w:r>
+        <w:rPr>
+          <w:b/>
+        </w:rPr>
+        <w:t>let toastr;</w:t>
       </w:r>
       <w:r>
         <w:rPr>
@@ -2667,15 +2096,7 @@
     </w:p>
     <w:p>
       <w:r>
-        <w:t>To solve these we will create a “</w:t>
-      </w:r>
-      <w:proofErr w:type="spellStart"/>
-      <w:r>
-        <w:t>ToastrService</w:t>
-      </w:r>
-      <w:proofErr w:type="spellEnd"/>
-      <w:r>
-        <w:t>” and wrap the methods we are interested in</w:t>
+        <w:t>To solve these we will create a “ToastrService” and wrap the methods we are interested in</w:t>
       </w:r>
     </w:p>
     <w:p>
@@ -2751,34 +2172,13 @@
     </w:p>
     <w:p>
       <w:r>
-        <w:t xml:space="preserve">Before </w:t>
-      </w:r>
-      <w:proofErr w:type="gramStart"/>
-      <w:r>
-        <w:t>SPA(</w:t>
-      </w:r>
-      <w:proofErr w:type="gramEnd"/>
-      <w:r>
-        <w:t>Single Page Application) every time user request the server will render a page based on user’s query. Here each file is different from other and every file will be loaded from the server and entire previous page will be replaced even 60% of the page is same.</w:t>
-      </w:r>
-    </w:p>
-    <w:p>
-      <w:r>
-        <w:t xml:space="preserve">Modern application loads a single page into memory, typically index.html and all other </w:t>
-      </w:r>
-      <w:proofErr w:type="gramStart"/>
-      <w:r>
-        <w:t>pages(</w:t>
-      </w:r>
-      <w:proofErr w:type="gramEnd"/>
-      <w:r>
-        <w:t xml:space="preserve">not really pages) will be loaded by </w:t>
-      </w:r>
-      <w:proofErr w:type="spellStart"/>
-      <w:r>
-        <w:t>javascript</w:t>
-      </w:r>
-      <w:proofErr w:type="spellEnd"/>
+        <w:t>Before SPA(Single Page Application) every time user request the server will render a page based on user’s query. Here each file is different from other and every file will be loaded from the server and entire previous page will be replaced even 60% of the page is same.</w:t>
+      </w:r>
+    </w:p>
+    <w:p>
+      <w:r>
+        <w:t>Modern application loads a single page into memory, typically index.html and all other pages(not really pages) will be loaded by javascript</w:t>
+      </w:r>
       <w:r>
         <w:t>. Initial index.html was the only page load and others will be the portion of it which will be loaded by JS. That portion will be replaced as we navigate from page to page in site.</w:t>
       </w:r>
@@ -2796,28 +2196,12 @@
     </w:p>
     <w:p>
       <w:r>
-        <w:t>Create a component (event-</w:t>
-      </w:r>
-      <w:proofErr w:type="spellStart"/>
-      <w:r>
-        <w:t>details.component</w:t>
-      </w:r>
-      <w:proofErr w:type="spellEnd"/>
-      <w:r>
-        <w:t>), when a user clicks on a specific event the detail will be shown. This is not a new page but rather that section will be brought to the page.</w:t>
-      </w:r>
-    </w:p>
-    <w:p>
-      <w:r>
-        <w:t>Create a module “app-</w:t>
-      </w:r>
-      <w:proofErr w:type="spellStart"/>
-      <w:r>
-        <w:t>routing.module</w:t>
-      </w:r>
-      <w:proofErr w:type="spellEnd"/>
-      <w:r>
-        <w:t>” under “app” and configure the application routes as below</w:t>
+        <w:t>Create a component (event-details.component), when a user clicks on a specific event the detail will be shown. This is not a new page but rather that section will be brought to the page.</w:t>
+      </w:r>
+    </w:p>
+    <w:p>
+      <w:r>
+        <w:t>Create a module “app-routing.module” under “app” and configure the application routes as below</w:t>
       </w:r>
     </w:p>
     <w:p>
@@ -2870,41 +2254,23 @@
       </w:pPr>
       <w:r>
         <w:lastRenderedPageBreak/>
-        <w:t>Configure the module under root “</w:t>
-      </w:r>
-      <w:proofErr w:type="spellStart"/>
-      <w:r>
-        <w:t>app.module.ts</w:t>
-      </w:r>
-      <w:proofErr w:type="spellEnd"/>
-      <w:r>
-        <w:t xml:space="preserve">” in </w:t>
-      </w:r>
-      <w:proofErr w:type="gramStart"/>
+        <w:t xml:space="preserve">Configure the module under root “app.module.ts” in </w:t>
+      </w:r>
       <w:r>
         <w:rPr>
           <w:b/>
         </w:rPr>
         <w:t>imports[]</w:t>
       </w:r>
-      <w:proofErr w:type="gramEnd"/>
-    </w:p>
-    <w:p>
-      <w:pPr>
-        <w:rPr>
-          <w:b/>
-        </w:rPr>
-      </w:pPr>
-      <w:r>
-        <w:t xml:space="preserve">Now in the root html (starting page of the app) we need to remove </w:t>
-      </w:r>
-      <w:proofErr w:type="gramStart"/>
-      <w:r>
-        <w:t>all the</w:t>
-      </w:r>
-      <w:proofErr w:type="gramEnd"/>
-      <w:r>
-        <w:t xml:space="preserve"> independent component mapping and add a tag </w:t>
+    </w:p>
+    <w:p>
+      <w:pPr>
+        <w:rPr>
+          <w:b/>
+        </w:rPr>
+      </w:pPr>
+      <w:r>
+        <w:t xml:space="preserve">Now in the root html (starting page of the app) we need to remove all the independent component mapping and add a tag </w:t>
       </w:r>
       <w:r>
         <w:rPr>
@@ -2982,19 +2348,11 @@
       <w:r>
         <w:t xml:space="preserve">from every component as we will be accessing through path and component in </w:t>
       </w:r>
-      <w:proofErr w:type="spellStart"/>
-      <w:r>
-        <w:rPr>
-          <w:b/>
-        </w:rPr>
-        <w:t>appRoutes</w:t>
-      </w:r>
-      <w:proofErr w:type="spellEnd"/>
-      <w:r>
-        <w:rPr>
-          <w:b/>
-        </w:rPr>
-        <w:t>.</w:t>
+      <w:r>
+        <w:rPr>
+          <w:b/>
+        </w:rPr>
+        <w:t>appRoutes.</w:t>
       </w:r>
     </w:p>
     <w:p>
@@ -3016,21 +2374,7 @@
         <w:rPr>
           <w:b/>
         </w:rPr>
-        <w:t xml:space="preserve">&lt;base </w:t>
-      </w:r>
-      <w:proofErr w:type="spellStart"/>
-      <w:r>
-        <w:rPr>
-          <w:b/>
-        </w:rPr>
-        <w:t>href</w:t>
-      </w:r>
-      <w:proofErr w:type="spellEnd"/>
-      <w:r>
-        <w:rPr>
-          <w:b/>
-        </w:rPr>
-        <w:t xml:space="preserve">=”/”&gt; </w:t>
+        <w:t xml:space="preserve">&lt;base href=”/”&gt; </w:t>
       </w:r>
       <w:r>
         <w:t xml:space="preserve">or </w:t>
@@ -3039,21 +2383,7 @@
         <w:rPr>
           <w:b/>
         </w:rPr>
-        <w:t xml:space="preserve">&lt;base </w:t>
-      </w:r>
-      <w:proofErr w:type="spellStart"/>
-      <w:r>
-        <w:rPr>
-          <w:b/>
-        </w:rPr>
-        <w:t>href</w:t>
-      </w:r>
-      <w:proofErr w:type="spellEnd"/>
-      <w:r>
-        <w:rPr>
-          <w:b/>
-        </w:rPr>
-        <w:t xml:space="preserve">=”/puma/”&gt; </w:t>
+        <w:t xml:space="preserve">&lt;base href=”/puma/”&gt; </w:t>
       </w:r>
       <w:r>
         <w:t xml:space="preserve">in our root file i.e. </w:t>
@@ -3126,19 +2456,11 @@
       <w:r>
         <w:t xml:space="preserve">So we have </w:t>
       </w:r>
-      <w:proofErr w:type="spellStart"/>
-      <w:r>
-        <w:rPr>
-          <w:b/>
-        </w:rPr>
-        <w:t>ActivatedRoute</w:t>
-      </w:r>
-      <w:proofErr w:type="spellEnd"/>
-      <w:r>
-        <w:rPr>
-          <w:b/>
-        </w:rPr>
-        <w:t xml:space="preserve"> </w:t>
+      <w:r>
+        <w:rPr>
+          <w:b/>
+        </w:rPr>
+        <w:t xml:space="preserve">ActivatedRoute </w:t>
       </w:r>
       <w:r>
         <w:t>class/package. We need to inject to the component to which we are accessing with a path parameter and then can use as below.</w:t>
@@ -3203,15 +2525,7 @@
         <w:t xml:space="preserve">number </w:t>
       </w:r>
       <w:r>
-        <w:t xml:space="preserve">as the method </w:t>
-      </w:r>
-      <w:proofErr w:type="spellStart"/>
-      <w:r>
-        <w:t>getEvent</w:t>
-      </w:r>
-      <w:proofErr w:type="spellEnd"/>
-      <w:r>
-        <w:t xml:space="preserve"> expects a number.</w:t>
+        <w:t>as the method getEvent expects a number.</w:t>
       </w:r>
     </w:p>
     <w:p/>
@@ -3231,19 +2545,11 @@
       <w:r>
         <w:t>If we want to make any of our html attribute as links/routes that’s why [</w:t>
       </w:r>
-      <w:proofErr w:type="spellStart"/>
-      <w:r>
-        <w:rPr>
-          <w:b/>
-        </w:rPr>
-        <w:t>routerLink</w:t>
-      </w:r>
-      <w:proofErr w:type="spellEnd"/>
-      <w:r>
-        <w:rPr>
-          <w:b/>
-        </w:rPr>
-        <w:t xml:space="preserve">] </w:t>
+      <w:r>
+        <w:rPr>
+          <w:b/>
+        </w:rPr>
+        <w:t xml:space="preserve">routerLink] </w:t>
       </w:r>
       <w:r>
         <w:t>is for. It takes an array which contains the path as first argument and series of path values.</w:t>
@@ -3293,15 +2599,7 @@
     </w:p>
     <w:p>
       <w:r>
-        <w:t>We can add [</w:t>
-      </w:r>
-      <w:proofErr w:type="spellStart"/>
-      <w:r>
-        <w:t>routerLink</w:t>
-      </w:r>
-      <w:proofErr w:type="spellEnd"/>
-      <w:r>
-        <w:t>] to anchor &lt;a&gt; element as well</w:t>
+        <w:t>We can add [routerLink] to anchor &lt;a&gt; element as well</w:t>
       </w:r>
     </w:p>
     <w:p>
@@ -3370,11 +2668,7 @@
     </w:p>
     <w:p>
       <w:r>
-        <w:t xml:space="preserve">Inject the Router service to the component and </w:t>
-      </w:r>
-      <w:proofErr w:type="gramStart"/>
-      <w:r>
-        <w:t xml:space="preserve">use </w:t>
+        <w:t xml:space="preserve">Inject the Router service to the component and use </w:t>
       </w:r>
       <w:r>
         <w:rPr>
@@ -3382,7 +2676,6 @@
         </w:rPr>
         <w:t>navigate</w:t>
       </w:r>
-      <w:proofErr w:type="gramEnd"/>
       <w:r>
         <w:t xml:space="preserve"> method. This method takes an array with first element as the path where we want to navigate</w:t>
       </w:r>
@@ -3453,16 +2746,26 @@
       </w:r>
     </w:p>
     <w:p>
-      <w:proofErr w:type="spellStart"/>
-      <w:proofErr w:type="gramStart"/>
-      <w:r>
-        <w:rPr>
-          <w:b/>
-        </w:rPr>
-        <w:t>canActivate</w:t>
-      </w:r>
-      <w:proofErr w:type="spellEnd"/>
-      <w:proofErr w:type="gramEnd"/>
+      <w:r>
+        <w:rPr>
+          <w:b/>
+        </w:rPr>
+        <w:t xml:space="preserve">canActivate </w:t>
+      </w:r>
+      <w:r>
+        <w:t>guard decides whether or not user is allowed to access the route path.</w:t>
+      </w:r>
+    </w:p>
+    <w:p>
+      <w:r>
+        <w:t xml:space="preserve">In above case if event id is not valid we want to route to </w:t>
+      </w:r>
+      <w:r>
+        <w:rPr>
+          <w:b/>
+        </w:rPr>
+        <w:t>404 page.</w:t>
+      </w:r>
       <w:r>
         <w:rPr>
           <w:b/>
@@ -3470,40 +2773,6 @@
         <w:t xml:space="preserve"> </w:t>
       </w:r>
       <w:r>
-        <w:t>guard decides whether or not user is allowed to access the route path.</w:t>
-      </w:r>
-    </w:p>
-    <w:p>
-      <w:r>
-        <w:t xml:space="preserve">In above case if event id is not valid we want to route to </w:t>
-      </w:r>
-      <w:r>
-        <w:rPr>
-          <w:b/>
-        </w:rPr>
-        <w:t xml:space="preserve">404 </w:t>
-      </w:r>
-      <w:proofErr w:type="gramStart"/>
-      <w:r>
-        <w:rPr>
-          <w:b/>
-        </w:rPr>
-        <w:t>page</w:t>
-      </w:r>
-      <w:proofErr w:type="gramEnd"/>
-      <w:r>
-        <w:rPr>
-          <w:b/>
-        </w:rPr>
-        <w:t>.</w:t>
-      </w:r>
-      <w:r>
-        <w:rPr>
-          <w:b/>
-        </w:rPr>
-        <w:t xml:space="preserve"> </w:t>
-      </w:r>
-      <w:r>
         <w:t>Create</w:t>
       </w:r>
       <w:r>
@@ -3517,23 +2786,7 @@
         </w:rPr>
       </w:pPr>
       <w:r>
-        <w:t xml:space="preserve">Create </w:t>
-      </w:r>
-      <w:proofErr w:type="gramStart"/>
-      <w:r>
-        <w:t>a</w:t>
-      </w:r>
-      <w:proofErr w:type="gramEnd"/>
-      <w:r>
-        <w:t xml:space="preserve"> </w:t>
-      </w:r>
-      <w:proofErr w:type="spellStart"/>
-      <w:r>
-        <w:t>EventRouteActivator</w:t>
-      </w:r>
-      <w:proofErr w:type="spellEnd"/>
-      <w:r>
-        <w:t xml:space="preserve"> service which will take a call based on logic to decide whether to activate the route or not and also can navigate to error page from here.</w:t>
+        <w:t>Create a EventRouteActivator service which will take a call based on logic to decide whether to activate the route or not and also can navigate to error page from here.</w:t>
       </w:r>
     </w:p>
     <w:p>
@@ -3545,39 +2798,21 @@
       <w:r>
         <w:t xml:space="preserve">Our service should implement </w:t>
       </w:r>
-      <w:proofErr w:type="spellStart"/>
-      <w:r>
-        <w:rPr>
-          <w:b/>
-        </w:rPr>
-        <w:t>CanActivate</w:t>
-      </w:r>
-      <w:proofErr w:type="spellEnd"/>
-      <w:r>
-        <w:rPr>
-          <w:b/>
-        </w:rPr>
-        <w:t xml:space="preserve"> </w:t>
+      <w:r>
+        <w:rPr>
+          <w:b/>
+        </w:rPr>
+        <w:t xml:space="preserve">CanActivate </w:t>
       </w:r>
       <w:r>
         <w:t xml:space="preserve">service and implement method </w:t>
       </w:r>
-      <w:proofErr w:type="spellStart"/>
-      <w:proofErr w:type="gramStart"/>
-      <w:r>
-        <w:rPr>
-          <w:b/>
-        </w:rPr>
-        <w:t>canActivate</w:t>
-      </w:r>
-      <w:proofErr w:type="spellEnd"/>
-      <w:r>
-        <w:rPr>
-          <w:b/>
-        </w:rPr>
-        <w:t>()</w:t>
-      </w:r>
-      <w:proofErr w:type="gramEnd"/>
+      <w:r>
+        <w:rPr>
+          <w:b/>
+        </w:rPr>
+        <w:t>canActivate()</w:t>
+      </w:r>
     </w:p>
     <w:p>
       <w:pPr>
@@ -3652,7 +2887,6 @@
         </w:rPr>
         <w:t xml:space="preserve">+ convert string to number </w:t>
       </w:r>
-      <w:proofErr w:type="gramStart"/>
       <w:r>
         <w:t xml:space="preserve">and </w:t>
       </w:r>
@@ -3660,14 +2894,7 @@
         <w:rPr>
           <w:b/>
         </w:rPr>
-        <w:t>!!</w:t>
-      </w:r>
-      <w:proofErr w:type="gramEnd"/>
-      <w:r>
-        <w:rPr>
-          <w:b/>
-        </w:rPr>
-        <w:t xml:space="preserve"> makes an result to Boolean</w:t>
+        <w:t>!! makes an result to Boolean</w:t>
       </w:r>
       <w:r>
         <w:t>)</w:t>
@@ -3731,29 +2958,13 @@
         </w:rPr>
       </w:pPr>
       <w:r>
-        <w:t xml:space="preserve">Just we use </w:t>
-      </w:r>
-      <w:proofErr w:type="spellStart"/>
-      <w:r>
-        <w:t>CanActivate</w:t>
-      </w:r>
-      <w:proofErr w:type="spellEnd"/>
-      <w:r>
-        <w:t xml:space="preserve"> to prevent a user to navigate to a page. In similar way we can use </w:t>
-      </w:r>
-      <w:proofErr w:type="spellStart"/>
-      <w:r>
-        <w:rPr>
-          <w:b/>
-        </w:rPr>
-        <w:t>CanDeactivate</w:t>
-      </w:r>
-      <w:proofErr w:type="spellEnd"/>
-      <w:r>
-        <w:rPr>
-          <w:b/>
-        </w:rPr>
-        <w:t xml:space="preserve"> </w:t>
+        <w:t xml:space="preserve">Just we use CanActivate to prevent a user to navigate to a page. In similar way we can use </w:t>
+      </w:r>
+      <w:r>
+        <w:rPr>
+          <w:b/>
+        </w:rPr>
+        <w:t xml:space="preserve">CanDeactivate </w:t>
       </w:r>
       <w:r>
         <w:t xml:space="preserve">to </w:t>
@@ -3790,15 +3001,7 @@
     </w:p>
     <w:p>
       <w:r>
-        <w:t>Register ‘</w:t>
-      </w:r>
-      <w:proofErr w:type="spellStart"/>
-      <w:r>
-        <w:t>canDeactivate</w:t>
-      </w:r>
-      <w:proofErr w:type="spellEnd"/>
-      <w:r>
-        <w:t>’ route guard to app routes as a function</w:t>
+        <w:t>Register ‘canDeactivate’ route guard to app routes as a function</w:t>
       </w:r>
     </w:p>
     <w:p>
@@ -3849,15 +3052,7 @@
     <w:p>
       <w:r>
         <w:lastRenderedPageBreak/>
-        <w:t xml:space="preserve">Register in </w:t>
-      </w:r>
-      <w:proofErr w:type="spellStart"/>
-      <w:r>
-        <w:t>app.modules.ts</w:t>
-      </w:r>
-      <w:proofErr w:type="spellEnd"/>
-      <w:r>
-        <w:t xml:space="preserve"> as long hand syntax in “providers” and define the function</w:t>
+        <w:t>Register in app.modules.ts as long hand syntax in “providers” and define the function</w:t>
       </w:r>
     </w:p>
     <w:p>
@@ -3914,40 +3109,19 @@
       <w:r>
         <w:t xml:space="preserve">We need to use </w:t>
       </w:r>
-      <w:proofErr w:type="spellStart"/>
-      <w:r>
-        <w:rPr>
-          <w:b/>
-        </w:rPr>
-        <w:t>rxjs</w:t>
-      </w:r>
-      <w:proofErr w:type="spellEnd"/>
-      <w:r>
-        <w:rPr>
-          <w:b/>
-        </w:rPr>
-        <w:t xml:space="preserve"> </w:t>
-      </w:r>
-      <w:r>
-        <w:t xml:space="preserve">library and Observable. Need to return a type of Observable (here Subject is type of observable) from </w:t>
-      </w:r>
-      <w:proofErr w:type="spellStart"/>
-      <w:r>
-        <w:t>event.service.ts</w:t>
-      </w:r>
-      <w:proofErr w:type="spellEnd"/>
-    </w:p>
-    <w:p>
-      <w:r>
-        <w:t>From events-</w:t>
-      </w:r>
-      <w:proofErr w:type="spellStart"/>
-      <w:r>
-        <w:t>list.component</w:t>
-      </w:r>
-      <w:proofErr w:type="spellEnd"/>
-      <w:r>
-        <w:t xml:space="preserve"> we need to subscribe to the observable.</w:t>
+      <w:r>
+        <w:rPr>
+          <w:b/>
+        </w:rPr>
+        <w:t xml:space="preserve">rxjs </w:t>
+      </w:r>
+      <w:r>
+        <w:t>library and Observable. Need to return a type of Observable (here Subject is type of observable) from event.service.ts</w:t>
+      </w:r>
+    </w:p>
+    <w:p>
+      <w:r>
+        <w:t>From events-list.component we need to subscribe to the observable.</w:t>
       </w:r>
     </w:p>
     <w:p>
@@ -4061,15 +3235,7 @@
     </w:p>
     <w:p>
       <w:r>
-        <w:t xml:space="preserve">Map the resolve guard to </w:t>
-      </w:r>
-      <w:proofErr w:type="gramStart"/>
-      <w:r>
-        <w:t>route,</w:t>
-      </w:r>
-      <w:proofErr w:type="gramEnd"/>
-      <w:r>
-        <w:t xml:space="preserve"> it will map the events data to request with name “events”</w:t>
+        <w:t>Map the resolve guard to route, it will map the events data to request with name “events”</w:t>
       </w:r>
     </w:p>
     <w:p>
@@ -4173,19 +3339,11 @@
       <w:r>
         <w:t xml:space="preserve">We need to add </w:t>
       </w:r>
-      <w:proofErr w:type="spellStart"/>
-      <w:r>
-        <w:rPr>
-          <w:b/>
-        </w:rPr>
-        <w:t>routerLinkActive</w:t>
-      </w:r>
-      <w:proofErr w:type="spellEnd"/>
-      <w:r>
-        <w:rPr>
-          <w:b/>
-        </w:rPr>
-        <w:t>=”</w:t>
+      <w:r>
+        <w:rPr>
+          <w:b/>
+        </w:rPr>
+        <w:t>routerLinkActive=”</w:t>
       </w:r>
       <w:r>
         <w:rPr>
@@ -4211,11 +3369,9 @@
         </w:rPr>
         <w:t xml:space="preserve">active </w:t>
       </w:r>
-      <w:proofErr w:type="spellStart"/>
       <w:r>
         <w:t>css</w:t>
       </w:r>
-      <w:proofErr w:type="spellEnd"/>
       <w:r>
         <w:rPr>
           <w:b/>
@@ -4336,21 +3492,8 @@
         </w:numPr>
       </w:pPr>
       <w:r>
-        <w:t xml:space="preserve">Here in the imports we will add </w:t>
-      </w:r>
-      <w:proofErr w:type="spellStart"/>
-      <w:r>
-        <w:t>CommonModule</w:t>
-      </w:r>
-      <w:proofErr w:type="spellEnd"/>
-      <w:r>
-        <w:t xml:space="preserve"> where as in App Module we need to import </w:t>
-      </w:r>
-      <w:proofErr w:type="spellStart"/>
-      <w:r>
-        <w:t>BrowserModule</w:t>
-      </w:r>
-      <w:proofErr w:type="spellEnd"/>
+        <w:t>Here in the imports we will add CommonModule where as in App Module we need to import BrowserModule</w:t>
+      </w:r>
     </w:p>
     <w:p>
       <w:pPr>
@@ -4361,39 +3504,13 @@
         </w:numPr>
       </w:pPr>
       <w:r>
-        <w:t xml:space="preserve">Here we need to import </w:t>
-      </w:r>
-      <w:proofErr w:type="spellStart"/>
-      <w:r>
-        <w:t>RouterModule.forChild</w:t>
-      </w:r>
-      <w:proofErr w:type="spellEnd"/>
-      <w:r>
-        <w:t xml:space="preserve"> where in App module we import </w:t>
-      </w:r>
-      <w:proofErr w:type="spellStart"/>
-      <w:r>
-        <w:t>RouterModule.forRoot</w:t>
-      </w:r>
-      <w:proofErr w:type="spellEnd"/>
-    </w:p>
-    <w:p>
-      <w:r>
-        <w:t xml:space="preserve">Create </w:t>
-      </w:r>
-      <w:proofErr w:type="spellStart"/>
-      <w:r>
-        <w:t>UserModule</w:t>
-      </w:r>
-      <w:proofErr w:type="spellEnd"/>
-      <w:r>
-        <w:t xml:space="preserve"> as below also </w:t>
-      </w:r>
-      <w:proofErr w:type="spellStart"/>
-      <w:r>
-        <w:t>ProfileComponent</w:t>
-      </w:r>
-      <w:proofErr w:type="spellEnd"/>
+        <w:t>Here we need to import RouterModule.forChild where in App module we import RouterModule.forRoot</w:t>
+      </w:r>
+    </w:p>
+    <w:p>
+      <w:r>
+        <w:t>Create UserModule as below also ProfileComponent</w:t>
+      </w:r>
     </w:p>
     <w:p>
       <w:r>
@@ -4439,15 +3556,7 @@
     </w:p>
     <w:p>
       <w:r>
-        <w:t>Define user routes (</w:t>
-      </w:r>
-      <w:proofErr w:type="spellStart"/>
-      <w:r>
-        <w:t>user.route.ts</w:t>
-      </w:r>
-      <w:proofErr w:type="spellEnd"/>
-      <w:r>
-        <w:t>)</w:t>
+        <w:t>Define user routes (user.route.ts)</w:t>
       </w:r>
     </w:p>
     <w:p>
@@ -4495,13 +3604,8 @@
     <w:p>
       <w:r>
         <w:lastRenderedPageBreak/>
-        <w:t xml:space="preserve">In App route load the children’s of </w:t>
-      </w:r>
-      <w:proofErr w:type="spellStart"/>
-      <w:r>
-        <w:t>UserModule</w:t>
-      </w:r>
-      <w:proofErr w:type="spellEnd"/>
+        <w:t>In App route load the children’s of UserModule</w:t>
+      </w:r>
     </w:p>
     <w:p>
       <w:r>
@@ -4547,26 +3651,10 @@
     </w:p>
     <w:p>
       <w:r>
-        <w:t>Configure [</w:t>
-      </w:r>
-      <w:proofErr w:type="spellStart"/>
-      <w:r>
-        <w:t>routerLink</w:t>
-      </w:r>
-      <w:proofErr w:type="spellEnd"/>
-      <w:r>
-        <w:t>] to ‘user/profile’</w:t>
-      </w:r>
-      <w:r>
-        <w:t xml:space="preserve"> from </w:t>
-      </w:r>
-      <w:proofErr w:type="spellStart"/>
-      <w:r>
-        <w:t>navbar</w:t>
-      </w:r>
-      <w:proofErr w:type="spellEnd"/>
-      <w:r>
-        <w:t xml:space="preserve"> html</w:t>
+        <w:t>Configure [routerLink] to ‘user/profile’</w:t>
+      </w:r>
+      <w:r>
+        <w:t xml:space="preserve"> from navbar html</w:t>
       </w:r>
     </w:p>
     <w:p>
@@ -4732,15 +3820,7 @@
       </w:pPr>
       <w:r>
         <w:lastRenderedPageBreak/>
-        <w:t xml:space="preserve">Collecting Data </w:t>
-      </w:r>
-      <w:proofErr w:type="gramStart"/>
-      <w:r>
-        <w:t>With</w:t>
-      </w:r>
-      <w:proofErr w:type="gramEnd"/>
-      <w:r>
-        <w:t xml:space="preserve"> Angular Forms and Validation </w:t>
+        <w:t xml:space="preserve">Collecting Data With Angular Forms and Validation </w:t>
       </w:r>
     </w:p>
     <w:p>
@@ -4827,142 +3907,66 @@
         <w:rPr>
           <w:b/>
         </w:rPr>
-        <w:t xml:space="preserve">Angular </w:t>
-      </w:r>
-      <w:proofErr w:type="spellStart"/>
-      <w:r>
-        <w:rPr>
-          <w:b/>
-        </w:rPr>
-        <w:t>FormsModule</w:t>
-      </w:r>
-      <w:proofErr w:type="spellEnd"/>
-      <w:r>
-        <w:rPr>
-          <w:b/>
-        </w:rPr>
+        <w:t xml:space="preserve">Angular FormsModule </w:t>
+      </w:r>
+      <w:r>
+        <w:t>in our module.</w:t>
+      </w:r>
+      <w:r>
+        <w:t xml:space="preserve"> Which allows to access number of template based form features.</w:t>
+      </w:r>
+    </w:p>
+    <w:p>
+      <w:r>
+        <w:t>Angular provides [</w:t>
+      </w:r>
+      <w:r>
+        <w:rPr>
+          <w:b/>
+        </w:rPr>
+        <w:t xml:space="preserve">(ngModel)] </w:t>
+      </w:r>
+      <w:r>
+        <w:t>directive to bind the input fields.</w:t>
+      </w:r>
+      <w:r>
+        <w:t xml:space="preserve"> This is a two ways bind</w:t>
+      </w:r>
+      <w:r>
+        <w:t>ing.</w:t>
+      </w:r>
+    </w:p>
+    <w:p>
+      <w:pPr>
+        <w:rPr>
+          <w:b/>
+        </w:rPr>
+      </w:pPr>
+      <w:r>
+        <w:t xml:space="preserve">If we make it </w:t>
+      </w:r>
+      <w:r>
+        <w:rPr>
+          <w:b/>
+        </w:rPr>
+        <w:t xml:space="preserve">(ngModel) </w:t>
+      </w:r>
+      <w:r>
+        <w:t>this is one way binding.</w:t>
+      </w:r>
+      <w:r>
         <w:t xml:space="preserve"> </w:t>
       </w:r>
       <w:r>
-        <w:t>in our module.</w:t>
-      </w:r>
-      <w:r>
-        <w:t xml:space="preserve"> Which allows to access number of template based form features.</w:t>
-      </w:r>
-    </w:p>
-    <w:p>
-      <w:r>
-        <w:t>Angular provides [</w:t>
-      </w:r>
-      <w:r>
-        <w:rPr>
-          <w:b/>
-        </w:rPr>
-        <w:t>(</w:t>
-      </w:r>
-      <w:proofErr w:type="spellStart"/>
-      <w:r>
-        <w:rPr>
-          <w:b/>
-        </w:rPr>
-        <w:t>ngModel</w:t>
-      </w:r>
-      <w:proofErr w:type="spellEnd"/>
-      <w:r>
-        <w:rPr>
-          <w:b/>
-        </w:rPr>
-        <w:t xml:space="preserve">)] </w:t>
-      </w:r>
-      <w:r>
-        <w:t>directive to bind the input fields.</w:t>
-      </w:r>
-      <w:r>
-        <w:t xml:space="preserve"> This is a two ways bind</w:t>
-      </w:r>
-      <w:r>
-        <w:t>ing.</w:t>
-      </w:r>
-    </w:p>
-    <w:p>
-      <w:pPr>
-        <w:rPr>
-          <w:b/>
-        </w:rPr>
-      </w:pPr>
-      <w:r>
-        <w:t xml:space="preserve">If we make it </w:t>
-      </w:r>
-      <w:r>
-        <w:rPr>
-          <w:b/>
-        </w:rPr>
-        <w:t>(</w:t>
-      </w:r>
-      <w:proofErr w:type="spellStart"/>
-      <w:r>
-        <w:rPr>
-          <w:b/>
-        </w:rPr>
-        <w:t>ngModel</w:t>
-      </w:r>
-      <w:proofErr w:type="spellEnd"/>
-      <w:r>
-        <w:rPr>
-          <w:b/>
-        </w:rPr>
-        <w:t xml:space="preserve">) </w:t>
-      </w:r>
-      <w:r>
-        <w:t>this is one way binding.</w:t>
-      </w:r>
-      <w:r>
-        <w:t xml:space="preserve"> </w:t>
-      </w:r>
-      <w:proofErr w:type="spellStart"/>
-      <w:proofErr w:type="gramStart"/>
-      <w:r>
-        <w:rPr>
-          <w:b/>
-        </w:rPr>
-        <w:t>ngModel</w:t>
-      </w:r>
-      <w:proofErr w:type="spellEnd"/>
-      <w:proofErr w:type="gramEnd"/>
-      <w:r>
-        <w:rPr>
-          <w:b/>
-        </w:rPr>
-        <w:t xml:space="preserve"> requires to define a name attribute in the element.</w:t>
-      </w:r>
-    </w:p>
-    <w:p>
-      <w:r>
-        <w:t>Now the (</w:t>
-      </w:r>
-      <w:proofErr w:type="spellStart"/>
-      <w:r>
-        <w:t>ngModel</w:t>
-      </w:r>
-      <w:proofErr w:type="spellEnd"/>
-      <w:r>
-        <w:t>) will bind the data to form. And we can access it by using a local variable like #</w:t>
-      </w:r>
-      <w:proofErr w:type="spellStart"/>
-      <w:r>
-        <w:t>loginForm</w:t>
-      </w:r>
-      <w:proofErr w:type="spellEnd"/>
-      <w:r>
-        <w:t>=”</w:t>
-      </w:r>
-      <w:proofErr w:type="spellStart"/>
-      <w:r>
-        <w:t>ngForm</w:t>
-      </w:r>
-      <w:proofErr w:type="spellEnd"/>
-      <w:r>
-        <w:t>”</w:t>
+        <w:rPr>
+          <w:b/>
+        </w:rPr>
+        <w:t>ngModel requires to define a name attribute in the element.</w:t>
+      </w:r>
+    </w:p>
+    <w:p>
+      <w:r>
+        <w:t>Now the (ngModel) will bind the data to form. And we can access it by using a local variable like #loginForm=”ngForm”</w:t>
       </w:r>
       <w:r>
         <w:t>. And we can pass this variable to (submit)</w:t>
@@ -4973,28 +3977,12 @@
     </w:p>
     <w:p>
       <w:r>
-        <w:t>Angular provides a directive called (</w:t>
-      </w:r>
-      <w:proofErr w:type="spellStart"/>
-      <w:r>
-        <w:t>ngSubmit</w:t>
-      </w:r>
-      <w:proofErr w:type="spellEnd"/>
-      <w:r>
-        <w:t>) we will use that because that provides few extra things like preventing submitting the form to server.</w:t>
-      </w:r>
-    </w:p>
-    <w:p>
-      <w:r>
-        <w:t>When we bind something with (</w:t>
-      </w:r>
-      <w:proofErr w:type="spellStart"/>
-      <w:r>
-        <w:t>ngModel</w:t>
-      </w:r>
-      <w:proofErr w:type="spellEnd"/>
-      <w:r>
-        <w:t>) it’s better to declare on component too.</w:t>
+        <w:t>Angular provides a directive called (ngSubmit) we will use that because that provides few extra things like preventing submitting the form to server.</w:t>
+      </w:r>
+    </w:p>
+    <w:p>
+      <w:r>
+        <w:t>When we bind something with (ngModel) it’s better to declare on component too.</w:t>
       </w:r>
     </w:p>
     <w:p/>
@@ -5053,19 +4041,11 @@
       <w:r>
         <w:t xml:space="preserve">One important things to note </w:t>
       </w:r>
-      <w:proofErr w:type="gramStart"/>
-      <w:r>
-        <w:rPr>
-          <w:b/>
-        </w:rPr>
-        <w:t>providers[</w:t>
-      </w:r>
-      <w:proofErr w:type="gramEnd"/>
-      <w:r>
-        <w:rPr>
-          <w:b/>
-        </w:rPr>
-        <w:t xml:space="preserve">] are shared between modules. </w:t>
+      <w:r>
+        <w:rPr>
+          <w:b/>
+        </w:rPr>
+        <w:t xml:space="preserve">providers[] are shared between modules. </w:t>
       </w:r>
       <w:r>
         <w:t xml:space="preserve">Means </w:t>
@@ -5083,19 +4063,11 @@
       <w:r>
         <w:t xml:space="preserve">But same is not the case for </w:t>
       </w:r>
-      <w:proofErr w:type="gramStart"/>
-      <w:r>
-        <w:rPr>
-          <w:b/>
-        </w:rPr>
-        <w:t>imports[</w:t>
-      </w:r>
-      <w:proofErr w:type="gramEnd"/>
-      <w:r>
-        <w:rPr>
-          <w:b/>
-        </w:rPr>
-        <w:t xml:space="preserve">] </w:t>
+      <w:r>
+        <w:rPr>
+          <w:b/>
+        </w:rPr>
+        <w:t xml:space="preserve">imports[] </w:t>
       </w:r>
       <w:r>
         <w:t xml:space="preserve">or </w:t>
@@ -5117,13 +4089,8 @@
     </w:p>
     <w:p>
       <w:r>
-        <w:t xml:space="preserve">We can use form control properties like touched, dirty, </w:t>
-      </w:r>
-      <w:proofErr w:type="gramStart"/>
-      <w:r>
-        <w:t>pristine</w:t>
-      </w:r>
-      <w:proofErr w:type="gramEnd"/>
+        <w:t>We can use form control properties like touched, dirty, pristine</w:t>
+      </w:r>
     </w:p>
     <w:p>
       <w:r>
@@ -5194,34 +4161,18 @@
     </w:p>
     <w:p>
       <w:r>
-        <w:t xml:space="preserve">Another benefit is it makes </w:t>
-      </w:r>
-      <w:proofErr w:type="gramStart"/>
-      <w:r>
-        <w:t>all our</w:t>
-      </w:r>
-      <w:proofErr w:type="gramEnd"/>
-      <w:r>
-        <w:t xml:space="preserve"> validation logic unit testable.</w:t>
+        <w:t>Another benefit is it makes all our validation logic unit testable.</w:t>
       </w:r>
     </w:p>
     <w:p>
       <w:r>
         <w:t xml:space="preserve">We need to import </w:t>
       </w:r>
-      <w:proofErr w:type="spellStart"/>
-      <w:r>
-        <w:rPr>
-          <w:b/>
-        </w:rPr>
-        <w:t>ReactiveFormsModule</w:t>
-      </w:r>
-      <w:proofErr w:type="spellEnd"/>
-      <w:r>
-        <w:rPr>
-          <w:b/>
-        </w:rPr>
-        <w:t xml:space="preserve"> </w:t>
+      <w:r>
+        <w:rPr>
+          <w:b/>
+        </w:rPr>
+        <w:t xml:space="preserve">ReactiveFormsModule </w:t>
       </w:r>
       <w:r>
         <w:t>in our module.</w:t>
@@ -5236,30 +4187,20 @@
       <w:r>
         <w:t xml:space="preserve">Major components are </w:t>
       </w:r>
-      <w:proofErr w:type="spellStart"/>
       <w:r>
         <w:rPr>
           <w:b/>
         </w:rPr>
         <w:t>FormControl</w:t>
       </w:r>
-      <w:proofErr w:type="spellEnd"/>
       <w:r>
         <w:t xml:space="preserve">, </w:t>
       </w:r>
-      <w:proofErr w:type="spellStart"/>
-      <w:r>
-        <w:rPr>
-          <w:b/>
-        </w:rPr>
-        <w:t>FormGroup</w:t>
-      </w:r>
-      <w:proofErr w:type="spellEnd"/>
-      <w:r>
-        <w:rPr>
-          <w:b/>
-        </w:rPr>
-        <w:t>.</w:t>
+      <w:r>
+        <w:rPr>
+          <w:b/>
+        </w:rPr>
+        <w:t>FormGroup.</w:t>
       </w:r>
     </w:p>
     <w:p>
@@ -5270,56 +4211,24 @@
         <w:rPr>
           <w:b/>
         </w:rPr>
-        <w:t>[</w:t>
-      </w:r>
-      <w:proofErr w:type="spellStart"/>
-      <w:r>
-        <w:rPr>
-          <w:b/>
-        </w:rPr>
-        <w:t>formGroup</w:t>
-      </w:r>
-      <w:proofErr w:type="spellEnd"/>
-      <w:r>
-        <w:rPr>
-          <w:b/>
-        </w:rPr>
-        <w:t xml:space="preserve">] </w:t>
-      </w:r>
-      <w:proofErr w:type="gramStart"/>
-      <w:r>
-        <w:t>This</w:t>
-      </w:r>
-      <w:proofErr w:type="gramEnd"/>
-      <w:r>
-        <w:t xml:space="preserve"> name should match with form group name in component.</w:t>
+        <w:t xml:space="preserve">[formGroup] </w:t>
+      </w:r>
+      <w:r>
+        <w:t>This name should match with form group name in component.</w:t>
       </w:r>
     </w:p>
     <w:p>
       <w:r>
         <w:t xml:space="preserve">To bind the elements in html </w:t>
       </w:r>
-      <w:proofErr w:type="spellStart"/>
-      <w:r>
-        <w:rPr>
-          <w:b/>
-        </w:rPr>
-        <w:t>formControlName</w:t>
-      </w:r>
-      <w:proofErr w:type="spellEnd"/>
-      <w:r>
-        <w:rPr>
-          <w:b/>
-        </w:rPr>
-        <w:t xml:space="preserve"> </w:t>
-      </w:r>
-      <w:proofErr w:type="gramStart"/>
-      <w:r>
-        <w:t>This</w:t>
-      </w:r>
-      <w:proofErr w:type="gramEnd"/>
-      <w:r>
-        <w:t xml:space="preserve"> name should match with name in component.</w:t>
+      <w:r>
+        <w:rPr>
+          <w:b/>
+        </w:rPr>
+        <w:t xml:space="preserve">formControlName </w:t>
+      </w:r>
+      <w:r>
+        <w:t>This name should match with name in component.</w:t>
       </w:r>
     </w:p>
     <w:p>
@@ -5514,15 +4423,7 @@
     </w:p>
     <w:p>
       <w:r>
-        <w:t xml:space="preserve">We can pass array of validators to our </w:t>
-      </w:r>
-      <w:proofErr w:type="spellStart"/>
-      <w:r>
-        <w:t>FormControl</w:t>
-      </w:r>
-      <w:proofErr w:type="spellEnd"/>
-      <w:r>
-        <w:t>.</w:t>
+        <w:t>We can pass array of validators to our FormControl.</w:t>
       </w:r>
       <w:r>
         <w:t xml:space="preserve"> In the template we can check error condition for each validation type ex. required, pattern</w:t>
@@ -5627,19 +4528,11 @@
       <w:r>
         <w:t xml:space="preserve">To bind multiple fields to a single object we can use </w:t>
       </w:r>
-      <w:proofErr w:type="spellStart"/>
-      <w:r>
-        <w:rPr>
-          <w:b/>
-        </w:rPr>
-        <w:t>ngModelGroup</w:t>
-      </w:r>
-      <w:proofErr w:type="spellEnd"/>
-      <w:r>
-        <w:rPr>
-          <w:b/>
-        </w:rPr>
-        <w:t xml:space="preserve"> </w:t>
+      <w:r>
+        <w:rPr>
+          <w:b/>
+        </w:rPr>
+        <w:t xml:space="preserve">ngModelGroup </w:t>
       </w:r>
       <w:r>
         <w:t>in our template</w:t>
@@ -5697,14 +4590,934 @@
       </w:r>
     </w:p>
     <w:p>
-      <w:bookmarkStart w:id="1" w:name="_GoBack"/>
-      <w:bookmarkEnd w:id="1"/>
+      <w:r>
+        <w:rPr>
+          <w:noProof/>
+        </w:rPr>
+        <w:drawing>
+          <wp:inline distT="0" distB="0" distL="0" distR="0" wp14:anchorId="5CE1471F" wp14:editId="69B27A15">
+            <wp:extent cx="5943600" cy="2397760"/>
+            <wp:effectExtent l="0" t="0" r="0" b="2540"/>
+            <wp:docPr id="59" name="Picture 59"/>
+            <wp:cNvGraphicFramePr>
+              <a:graphicFrameLocks xmlns:a="http://schemas.openxmlformats.org/drawingml/2006/main" noChangeAspect="1"/>
+            </wp:cNvGraphicFramePr>
+            <a:graphic xmlns:a="http://schemas.openxmlformats.org/drawingml/2006/main">
+              <a:graphicData uri="http://schemas.openxmlformats.org/drawingml/2006/picture">
+                <pic:pic xmlns:pic="http://schemas.openxmlformats.org/drawingml/2006/picture">
+                  <pic:nvPicPr>
+                    <pic:cNvPr id="0" name=""/>
+                    <pic:cNvPicPr/>
+                  </pic:nvPicPr>
+                  <pic:blipFill>
+                    <a:blip r:embed="rId69"/>
+                    <a:stretch>
+                      <a:fillRect/>
+                    </a:stretch>
+                  </pic:blipFill>
+                  <pic:spPr>
+                    <a:xfrm>
+                      <a:off x="0" y="0"/>
+                      <a:ext cx="5943600" cy="2397760"/>
+                    </a:xfrm>
+                    <a:prstGeom prst="rect">
+                      <a:avLst/>
+                    </a:prstGeom>
+                  </pic:spPr>
+                </pic:pic>
+              </a:graphicData>
+            </a:graphic>
+          </wp:inline>
+        </w:drawing>
+      </w:r>
+    </w:p>
+    <w:p>
+      <w:pPr>
+        <w:pStyle w:val="Heading3"/>
+      </w:pPr>
+      <w:r>
+        <w:t>Creating Custom Validators</w:t>
+      </w:r>
+    </w:p>
+    <w:p>
+      <w:r>
+        <w:t>Custom validator will be a function. (can have a method in our component and reference that method in validator array that will get executed by angular runtime by passing the FormControl when something applied on the tagged field)</w:t>
+      </w:r>
+    </w:p>
+    <w:p>
+      <w:r>
+        <w:rPr>
+          <w:noProof/>
+        </w:rPr>
+        <w:drawing>
+          <wp:inline distT="0" distB="0" distL="0" distR="0" wp14:anchorId="504FE45B" wp14:editId="0A7D7FA0">
+            <wp:extent cx="5943600" cy="688340"/>
+            <wp:effectExtent l="0" t="0" r="0" b="0"/>
+            <wp:docPr id="60" name="Picture 60"/>
+            <wp:cNvGraphicFramePr>
+              <a:graphicFrameLocks xmlns:a="http://schemas.openxmlformats.org/drawingml/2006/main" noChangeAspect="1"/>
+            </wp:cNvGraphicFramePr>
+            <a:graphic xmlns:a="http://schemas.openxmlformats.org/drawingml/2006/main">
+              <a:graphicData uri="http://schemas.openxmlformats.org/drawingml/2006/picture">
+                <pic:pic xmlns:pic="http://schemas.openxmlformats.org/drawingml/2006/picture">
+                  <pic:nvPicPr>
+                    <pic:cNvPr id="0" name=""/>
+                    <pic:cNvPicPr/>
+                  </pic:nvPicPr>
+                  <pic:blipFill>
+                    <a:blip r:embed="rId70"/>
+                    <a:stretch>
+                      <a:fillRect/>
+                    </a:stretch>
+                  </pic:blipFill>
+                  <pic:spPr>
+                    <a:xfrm>
+                      <a:off x="0" y="0"/>
+                      <a:ext cx="5943600" cy="688340"/>
+                    </a:xfrm>
+                    <a:prstGeom prst="rect">
+                      <a:avLst/>
+                    </a:prstGeom>
+                  </pic:spPr>
+                </pic:pic>
+              </a:graphicData>
+            </a:graphic>
+          </wp:inline>
+        </w:drawing>
+      </w:r>
+    </w:p>
+    <w:p>
+      <w:pPr>
+        <w:rPr>
+          <w:b/>
+        </w:rPr>
+      </w:pPr>
+      <w:r>
+        <w:rPr>
+          <w:b/>
+        </w:rPr>
+        <w:lastRenderedPageBreak/>
+        <w:t>As a reusable Function:</w:t>
+      </w:r>
+    </w:p>
+    <w:p>
+      <w:r>
+        <w:t>We can have our custom validator as a function which returns a function.</w:t>
+      </w:r>
+    </w:p>
+    <w:p>
+      <w:r>
+        <w:rPr>
+          <w:noProof/>
+        </w:rPr>
+        <w:drawing>
+          <wp:inline distT="0" distB="0" distL="0" distR="0" wp14:anchorId="1F95668F" wp14:editId="31014E01">
+            <wp:extent cx="5943600" cy="2207895"/>
+            <wp:effectExtent l="0" t="0" r="0" b="1905"/>
+            <wp:docPr id="63" name="Picture 63"/>
+            <wp:cNvGraphicFramePr>
+              <a:graphicFrameLocks xmlns:a="http://schemas.openxmlformats.org/drawingml/2006/main" noChangeAspect="1"/>
+            </wp:cNvGraphicFramePr>
+            <a:graphic xmlns:a="http://schemas.openxmlformats.org/drawingml/2006/main">
+              <a:graphicData uri="http://schemas.openxmlformats.org/drawingml/2006/picture">
+                <pic:pic xmlns:pic="http://schemas.openxmlformats.org/drawingml/2006/picture">
+                  <pic:nvPicPr>
+                    <pic:cNvPr id="0" name=""/>
+                    <pic:cNvPicPr/>
+                  </pic:nvPicPr>
+                  <pic:blipFill>
+                    <a:blip r:embed="rId71"/>
+                    <a:stretch>
+                      <a:fillRect/>
+                    </a:stretch>
+                  </pic:blipFill>
+                  <pic:spPr>
+                    <a:xfrm>
+                      <a:off x="0" y="0"/>
+                      <a:ext cx="5943600" cy="2207895"/>
+                    </a:xfrm>
+                    <a:prstGeom prst="rect">
+                      <a:avLst/>
+                    </a:prstGeom>
+                  </pic:spPr>
+                </pic:pic>
+              </a:graphicData>
+            </a:graphic>
+          </wp:inline>
+        </w:drawing>
+      </w:r>
+    </w:p>
+    <w:p>
+      <w:r>
+        <w:rPr>
+          <w:noProof/>
+        </w:rPr>
+        <w:drawing>
+          <wp:inline distT="0" distB="0" distL="0" distR="0" wp14:anchorId="04CC5CA3" wp14:editId="42A1B586">
+            <wp:extent cx="5943600" cy="614680"/>
+            <wp:effectExtent l="0" t="0" r="0" b="0"/>
+            <wp:docPr id="62" name="Picture 62"/>
+            <wp:cNvGraphicFramePr>
+              <a:graphicFrameLocks xmlns:a="http://schemas.openxmlformats.org/drawingml/2006/main" noChangeAspect="1"/>
+            </wp:cNvGraphicFramePr>
+            <a:graphic xmlns:a="http://schemas.openxmlformats.org/drawingml/2006/main">
+              <a:graphicData uri="http://schemas.openxmlformats.org/drawingml/2006/picture">
+                <pic:pic xmlns:pic="http://schemas.openxmlformats.org/drawingml/2006/picture">
+                  <pic:nvPicPr>
+                    <pic:cNvPr id="0" name=""/>
+                    <pic:cNvPicPr/>
+                  </pic:nvPicPr>
+                  <pic:blipFill>
+                    <a:blip r:embed="rId72"/>
+                    <a:stretch>
+                      <a:fillRect/>
+                    </a:stretch>
+                  </pic:blipFill>
+                  <pic:spPr>
+                    <a:xfrm>
+                      <a:off x="0" y="0"/>
+                      <a:ext cx="5943600" cy="614680"/>
+                    </a:xfrm>
+                    <a:prstGeom prst="rect">
+                      <a:avLst/>
+                    </a:prstGeom>
+                  </pic:spPr>
+                </pic:pic>
+              </a:graphicData>
+            </a:graphic>
+          </wp:inline>
+        </w:drawing>
+      </w:r>
+    </w:p>
+    <w:p>
+      <w:r>
+        <w:rPr>
+          <w:noProof/>
+        </w:rPr>
+        <w:drawing>
+          <wp:inline distT="0" distB="0" distL="0" distR="0" wp14:anchorId="0D505840" wp14:editId="0F45D6AF">
+            <wp:extent cx="5943600" cy="1313180"/>
+            <wp:effectExtent l="0" t="0" r="0" b="1270"/>
+            <wp:docPr id="64" name="Picture 64"/>
+            <wp:cNvGraphicFramePr>
+              <a:graphicFrameLocks xmlns:a="http://schemas.openxmlformats.org/drawingml/2006/main" noChangeAspect="1"/>
+            </wp:cNvGraphicFramePr>
+            <a:graphic xmlns:a="http://schemas.openxmlformats.org/drawingml/2006/main">
+              <a:graphicData uri="http://schemas.openxmlformats.org/drawingml/2006/picture">
+                <pic:pic xmlns:pic="http://schemas.openxmlformats.org/drawingml/2006/picture">
+                  <pic:nvPicPr>
+                    <pic:cNvPr id="0" name=""/>
+                    <pic:cNvPicPr/>
+                  </pic:nvPicPr>
+                  <pic:blipFill>
+                    <a:blip r:embed="rId73"/>
+                    <a:stretch>
+                      <a:fillRect/>
+                    </a:stretch>
+                  </pic:blipFill>
+                  <pic:spPr>
+                    <a:xfrm>
+                      <a:off x="0" y="0"/>
+                      <a:ext cx="5943600" cy="1313180"/>
+                    </a:xfrm>
+                    <a:prstGeom prst="rect">
+                      <a:avLst/>
+                    </a:prstGeom>
+                  </pic:spPr>
+                </pic:pic>
+              </a:graphicData>
+            </a:graphic>
+          </wp:inline>
+        </w:drawing>
+      </w:r>
+    </w:p>
+    <w:p/>
+    <w:p>
+      <w:pPr>
+        <w:pStyle w:val="Heading2"/>
+      </w:pPr>
+      <w:r>
+        <w:t>Communicating between components</w:t>
+      </w:r>
+    </w:p>
+    <w:p>
+      <w:pPr>
+        <w:pStyle w:val="Heading3"/>
+      </w:pPr>
+      <w:r>
+        <w:t>Passing data to child component</w:t>
+      </w:r>
+    </w:p>
+    <w:p>
+      <w:r>
+        <w:rPr>
+          <w:noProof/>
+        </w:rPr>
+        <w:drawing>
+          <wp:inline distT="0" distB="0" distL="0" distR="0" wp14:anchorId="353AD116" wp14:editId="79AA8214">
+            <wp:extent cx="5943600" cy="638175"/>
+            <wp:effectExtent l="0" t="0" r="0" b="9525"/>
+            <wp:docPr id="65" name="Picture 65"/>
+            <wp:cNvGraphicFramePr>
+              <a:graphicFrameLocks xmlns:a="http://schemas.openxmlformats.org/drawingml/2006/main" noChangeAspect="1"/>
+            </wp:cNvGraphicFramePr>
+            <a:graphic xmlns:a="http://schemas.openxmlformats.org/drawingml/2006/main">
+              <a:graphicData uri="http://schemas.openxmlformats.org/drawingml/2006/picture">
+                <pic:pic xmlns:pic="http://schemas.openxmlformats.org/drawingml/2006/picture">
+                  <pic:nvPicPr>
+                    <pic:cNvPr id="0" name=""/>
+                    <pic:cNvPicPr/>
+                  </pic:nvPicPr>
+                  <pic:blipFill>
+                    <a:blip r:embed="rId74"/>
+                    <a:stretch>
+                      <a:fillRect/>
+                    </a:stretch>
+                  </pic:blipFill>
+                  <pic:spPr>
+                    <a:xfrm>
+                      <a:off x="0" y="0"/>
+                      <a:ext cx="5943600" cy="638175"/>
+                    </a:xfrm>
+                    <a:prstGeom prst="rect">
+                      <a:avLst/>
+                    </a:prstGeom>
+                  </pic:spPr>
+                </pic:pic>
+              </a:graphicData>
+            </a:graphic>
+          </wp:inline>
+        </w:drawing>
+      </w:r>
+    </w:p>
+    <w:p>
+      <w:r>
+        <w:t xml:space="preserve">Here </w:t>
+      </w:r>
+      <w:r>
+        <w:rPr>
+          <w:b/>
+        </w:rPr>
+        <w:t xml:space="preserve">[sessions] </w:t>
+      </w:r>
+      <w:r>
+        <w:t xml:space="preserve">property of event-list component binds to </w:t>
+      </w:r>
+      <w:r>
+        <w:rPr>
+          <w:b/>
+        </w:rPr>
+        <w:t xml:space="preserve">event.sessions </w:t>
+      </w:r>
+      <w:r>
+        <w:t>property of the parent component (in the HTML where this is declared)</w:t>
+      </w:r>
     </w:p>
     <w:p/>
     <w:p/>
     <w:p/>
+    <w:p>
+      <w:pPr>
+        <w:pStyle w:val="Heading2"/>
+      </w:pPr>
+      <w:r>
+        <w:lastRenderedPageBreak/>
+        <w:t>Reusing Components with content projection</w:t>
+      </w:r>
+    </w:p>
+    <w:p>
+      <w:pPr>
+        <w:pStyle w:val="Heading3"/>
+      </w:pPr>
+      <w:r>
+        <w:t>Content Projection</w:t>
+      </w:r>
+    </w:p>
+    <w:p>
+      <w:r>
+        <w:t>With content projection we can change the contents inside a component template based on the need of the application.</w:t>
+      </w:r>
+    </w:p>
+    <w:p>
+      <w:r>
+        <w:t>In the first step we will make the headers collapsible for our Sessions and will just show the title.</w:t>
+      </w:r>
+    </w:p>
+    <w:p>
+      <w:r>
+        <w:t>Create a common component as “CollapsibleWellComponent” as below</w:t>
+      </w:r>
+    </w:p>
+    <w:p>
+      <w:r>
+        <w:rPr>
+          <w:noProof/>
+        </w:rPr>
+        <w:drawing>
+          <wp:inline distT="0" distB="0" distL="0" distR="0" wp14:anchorId="09500DDD" wp14:editId="20B78751">
+            <wp:extent cx="5943600" cy="3001645"/>
+            <wp:effectExtent l="0" t="0" r="0" b="8255"/>
+            <wp:docPr id="61" name="Picture 61"/>
+            <wp:cNvGraphicFramePr>
+              <a:graphicFrameLocks xmlns:a="http://schemas.openxmlformats.org/drawingml/2006/main" noChangeAspect="1"/>
+            </wp:cNvGraphicFramePr>
+            <a:graphic xmlns:a="http://schemas.openxmlformats.org/drawingml/2006/main">
+              <a:graphicData uri="http://schemas.openxmlformats.org/drawingml/2006/picture">
+                <pic:pic xmlns:pic="http://schemas.openxmlformats.org/drawingml/2006/picture">
+                  <pic:nvPicPr>
+                    <pic:cNvPr id="0" name=""/>
+                    <pic:cNvPicPr/>
+                  </pic:nvPicPr>
+                  <pic:blipFill>
+                    <a:blip r:embed="rId75"/>
+                    <a:stretch>
+                      <a:fillRect/>
+                    </a:stretch>
+                  </pic:blipFill>
+                  <pic:spPr>
+                    <a:xfrm>
+                      <a:off x="0" y="0"/>
+                      <a:ext cx="5943600" cy="3001645"/>
+                    </a:xfrm>
+                    <a:prstGeom prst="rect">
+                      <a:avLst/>
+                    </a:prstGeom>
+                  </pic:spPr>
+                </pic:pic>
+              </a:graphicData>
+            </a:graphic>
+          </wp:inline>
+        </w:drawing>
+      </w:r>
+    </w:p>
+    <w:p>
+      <w:r>
+        <w:rPr>
+          <w:b/>
+        </w:rPr>
+        <w:t xml:space="preserve">&lt;ng-content&gt; </w:t>
+      </w:r>
+      <w:r>
+        <w:t>will bind the content into it.</w:t>
+      </w:r>
+    </w:p>
+    <w:p>
+      <w:r>
+        <w:rPr>
+          <w:noProof/>
+        </w:rPr>
+        <w:drawing>
+          <wp:inline distT="0" distB="0" distL="0" distR="0" wp14:anchorId="25497675" wp14:editId="27568B2B">
+            <wp:extent cx="5943600" cy="2302510"/>
+            <wp:effectExtent l="0" t="0" r="0" b="2540"/>
+            <wp:docPr id="66" name="Picture 66"/>
+            <wp:cNvGraphicFramePr>
+              <a:graphicFrameLocks xmlns:a="http://schemas.openxmlformats.org/drawingml/2006/main" noChangeAspect="1"/>
+            </wp:cNvGraphicFramePr>
+            <a:graphic xmlns:a="http://schemas.openxmlformats.org/drawingml/2006/main">
+              <a:graphicData uri="http://schemas.openxmlformats.org/drawingml/2006/picture">
+                <pic:pic xmlns:pic="http://schemas.openxmlformats.org/drawingml/2006/picture">
+                  <pic:nvPicPr>
+                    <pic:cNvPr id="0" name=""/>
+                    <pic:cNvPicPr/>
+                  </pic:nvPicPr>
+                  <pic:blipFill>
+                    <a:blip r:embed="rId76"/>
+                    <a:stretch>
+                      <a:fillRect/>
+                    </a:stretch>
+                  </pic:blipFill>
+                  <pic:spPr>
+                    <a:xfrm>
+                      <a:off x="0" y="0"/>
+                      <a:ext cx="5943600" cy="2302510"/>
+                    </a:xfrm>
+                    <a:prstGeom prst="rect">
+                      <a:avLst/>
+                    </a:prstGeom>
+                  </pic:spPr>
+                </pic:pic>
+              </a:graphicData>
+            </a:graphic>
+          </wp:inline>
+        </w:drawing>
+      </w:r>
+    </w:p>
+    <w:p>
+      <w:r>
+        <w:lastRenderedPageBreak/>
+        <w:t>Here we used &lt;collapsible-well&gt; in our session-list.component.html where the contents inside &lt;collapsible-well&gt; will bind to &lt;</w:t>
+      </w:r>
+      <w:r>
+        <w:rPr>
+          <w:b/>
+        </w:rPr>
+        <w:t xml:space="preserve">ng-content&gt; </w:t>
+      </w:r>
+      <w:r>
+        <w:t>in our CollapsibleWellComponent class.</w:t>
+      </w:r>
+    </w:p>
+    <w:p>
+      <w:r>
+        <w:t>In our implementation when we click on the &lt;div&gt; it will toggle the visibility.</w:t>
+      </w:r>
+    </w:p>
+    <w:p>
+      <w:pPr>
+        <w:pStyle w:val="Heading3"/>
+      </w:pPr>
+      <w:r>
+        <w:t>Multiple slot content projection</w:t>
+      </w:r>
+    </w:p>
+    <w:p>
+      <w:r>
+        <w:t>We will indicate the session is popular with multiple votes.</w:t>
+      </w:r>
+      <w:r>
+        <w:t xml:space="preserve"> (W</w:t>
+      </w:r>
+      <w:r>
+        <w:t>ill add a flame icon if a session with certain number of votes)</w:t>
+      </w:r>
+    </w:p>
+    <w:p>
+      <w:r>
+        <w:rPr>
+          <w:b/>
+        </w:rPr>
+        <w:t xml:space="preserve">&lt;ng-content &gt; </w:t>
+      </w:r>
+      <w:r>
+        <w:t xml:space="preserve">has a </w:t>
+      </w:r>
+      <w:r>
+        <w:rPr>
+          <w:b/>
+        </w:rPr>
+        <w:t xml:space="preserve">select </w:t>
+      </w:r>
+      <w:r>
+        <w:t xml:space="preserve">attribute </w:t>
+      </w:r>
+      <w:r>
+        <w:t>we can give a css class selector with dot or id with hash</w:t>
+      </w:r>
+      <w:r>
+        <w:t xml:space="preserve"> or we can give an attribute our own (preferable)</w:t>
+      </w:r>
+      <w:r>
+        <w:t xml:space="preserve">. </w:t>
+      </w:r>
+      <w:r>
+        <w:t>W</w:t>
+      </w:r>
+      <w:r>
+        <w:t>ith select attribute we can decide which content we want inside the current &lt;ng-content&gt;</w:t>
+      </w:r>
+    </w:p>
+    <w:p>
+      <w:r>
+        <w:t xml:space="preserve">With this </w:t>
+      </w:r>
+      <w:r>
+        <w:rPr>
+          <w:b/>
+        </w:rPr>
+        <w:t xml:space="preserve">select </w:t>
+      </w:r>
+      <w:r>
+        <w:t>attribute we can decide multi slot content projection</w:t>
+      </w:r>
+      <w:r>
+        <w:t>.</w:t>
+      </w:r>
+    </w:p>
+    <w:p>
+      <w:r>
+        <w:rPr>
+          <w:noProof/>
+        </w:rPr>
+        <w:drawing>
+          <wp:inline distT="0" distB="0" distL="0" distR="0" wp14:anchorId="72DEFF79" wp14:editId="3CEE7D68">
+            <wp:extent cx="5943600" cy="2582545"/>
+            <wp:effectExtent l="0" t="0" r="0" b="8255"/>
+            <wp:docPr id="67" name="Picture 67"/>
+            <wp:cNvGraphicFramePr>
+              <a:graphicFrameLocks xmlns:a="http://schemas.openxmlformats.org/drawingml/2006/main" noChangeAspect="1"/>
+            </wp:cNvGraphicFramePr>
+            <a:graphic xmlns:a="http://schemas.openxmlformats.org/drawingml/2006/main">
+              <a:graphicData uri="http://schemas.openxmlformats.org/drawingml/2006/picture">
+                <pic:pic xmlns:pic="http://schemas.openxmlformats.org/drawingml/2006/picture">
+                  <pic:nvPicPr>
+                    <pic:cNvPr id="0" name=""/>
+                    <pic:cNvPicPr/>
+                  </pic:nvPicPr>
+                  <pic:blipFill>
+                    <a:blip r:embed="rId77"/>
+                    <a:stretch>
+                      <a:fillRect/>
+                    </a:stretch>
+                  </pic:blipFill>
+                  <pic:spPr>
+                    <a:xfrm>
+                      <a:off x="0" y="0"/>
+                      <a:ext cx="5943600" cy="2582545"/>
+                    </a:xfrm>
+                    <a:prstGeom prst="rect">
+                      <a:avLst/>
+                    </a:prstGeom>
+                  </pic:spPr>
+                </pic:pic>
+              </a:graphicData>
+            </a:graphic>
+          </wp:inline>
+        </w:drawing>
+      </w:r>
+    </w:p>
+    <w:p>
+      <w:r>
+        <w:t>Here we have two &lt;div&gt; one for title with some logic for hot icon and other for the body</w:t>
+      </w:r>
+    </w:p>
+    <w:p>
+      <w:r>
+        <w:t xml:space="preserve">“well-title” and “well-body” are the attributes which we will be using in CollapsibleWellComponent </w:t>
+      </w:r>
+      <w:r>
+        <w:rPr>
+          <w:b/>
+        </w:rPr>
+        <w:t>select</w:t>
+      </w:r>
+      <w:r>
+        <w:t>.</w:t>
+      </w:r>
+    </w:p>
+    <w:p>
+      <w:r>
+        <w:rPr>
+          <w:noProof/>
+        </w:rPr>
+        <w:drawing>
+          <wp:inline distT="0" distB="0" distL="0" distR="0" wp14:anchorId="433305A2" wp14:editId="25574BA0">
+            <wp:extent cx="5943600" cy="1978429"/>
+            <wp:effectExtent l="0" t="0" r="0" b="3175"/>
+            <wp:docPr id="68" name="Picture 68"/>
+            <wp:cNvGraphicFramePr>
+              <a:graphicFrameLocks xmlns:a="http://schemas.openxmlformats.org/drawingml/2006/main" noChangeAspect="1"/>
+            </wp:cNvGraphicFramePr>
+            <a:graphic xmlns:a="http://schemas.openxmlformats.org/drawingml/2006/main">
+              <a:graphicData uri="http://schemas.openxmlformats.org/drawingml/2006/picture">
+                <pic:pic xmlns:pic="http://schemas.openxmlformats.org/drawingml/2006/picture">
+                  <pic:nvPicPr>
+                    <pic:cNvPr id="0" name=""/>
+                    <pic:cNvPicPr/>
+                  </pic:nvPicPr>
+                  <pic:blipFill>
+                    <a:blip r:embed="rId78"/>
+                    <a:stretch>
+                      <a:fillRect/>
+                    </a:stretch>
+                  </pic:blipFill>
+                  <pic:spPr>
+                    <a:xfrm>
+                      <a:off x="0" y="0"/>
+                      <a:ext cx="5943600" cy="1978429"/>
+                    </a:xfrm>
+                    <a:prstGeom prst="rect">
+                      <a:avLst/>
+                    </a:prstGeom>
+                  </pic:spPr>
+                </pic:pic>
+              </a:graphicData>
+            </a:graphic>
+          </wp:inline>
+        </w:drawing>
+      </w:r>
+    </w:p>
+    <w:p>
+      <w:pPr>
+        <w:pStyle w:val="Heading2"/>
+      </w:pPr>
+      <w:r>
+        <w:lastRenderedPageBreak/>
+        <w:t>Displaying Data w</w:t>
+      </w:r>
+      <w:r>
+        <w:t>ith Pipes</w:t>
+      </w:r>
+    </w:p>
+    <w:p>
+      <w:pPr>
+        <w:pStyle w:val="Heading3"/>
+      </w:pPr>
+      <w:r>
+        <w:t>Using Built-in Pipes</w:t>
+      </w:r>
+    </w:p>
+    <w:p>
+      <w:r>
+        <w:t>Angular pipes are majorly used for</w:t>
+      </w:r>
+    </w:p>
+    <w:p>
+      <w:pPr>
+        <w:pStyle w:val="ListParagraph"/>
+        <w:numPr>
+          <w:ilvl w:val="0"/>
+          <w:numId w:val="10"/>
+        </w:numPr>
+      </w:pPr>
+      <w:r>
+        <w:t>Formatting the data</w:t>
+      </w:r>
+    </w:p>
+    <w:p>
+      <w:pPr>
+        <w:pStyle w:val="ListParagraph"/>
+        <w:numPr>
+          <w:ilvl w:val="0"/>
+          <w:numId w:val="10"/>
+        </w:numPr>
+      </w:pPr>
+      <w:r>
+        <w:t>Sorting</w:t>
+      </w:r>
+    </w:p>
+    <w:p>
+      <w:pPr>
+        <w:pStyle w:val="ListParagraph"/>
+        <w:numPr>
+          <w:ilvl w:val="0"/>
+          <w:numId w:val="10"/>
+        </w:numPr>
+      </w:pPr>
+      <w:r>
+        <w:t>Filtering</w:t>
+      </w:r>
+    </w:p>
+    <w:p>
+      <w:r>
+        <w:drawing>
+          <wp:inline distT="0" distB="0" distL="0" distR="0" wp14:anchorId="58BE07B1" wp14:editId="03A522BE">
+            <wp:extent cx="5057775" cy="704850"/>
+            <wp:effectExtent l="0" t="0" r="9525" b="0"/>
+            <wp:docPr id="69" name="Picture 69"/>
+            <wp:cNvGraphicFramePr>
+              <a:graphicFrameLocks xmlns:a="http://schemas.openxmlformats.org/drawingml/2006/main" noChangeAspect="1"/>
+            </wp:cNvGraphicFramePr>
+            <a:graphic xmlns:a="http://schemas.openxmlformats.org/drawingml/2006/main">
+              <a:graphicData uri="http://schemas.openxmlformats.org/drawingml/2006/picture">
+                <pic:pic xmlns:pic="http://schemas.openxmlformats.org/drawingml/2006/picture">
+                  <pic:nvPicPr>
+                    <pic:cNvPr id="0" name=""/>
+                    <pic:cNvPicPr/>
+                  </pic:nvPicPr>
+                  <pic:blipFill>
+                    <a:blip r:embed="rId79"/>
+                    <a:stretch>
+                      <a:fillRect/>
+                    </a:stretch>
+                  </pic:blipFill>
+                  <pic:spPr>
+                    <a:xfrm>
+                      <a:off x="0" y="0"/>
+                      <a:ext cx="5057775" cy="704850"/>
+                    </a:xfrm>
+                    <a:prstGeom prst="rect">
+                      <a:avLst/>
+                    </a:prstGeom>
+                  </pic:spPr>
+                </pic:pic>
+              </a:graphicData>
+            </a:graphic>
+          </wp:inline>
+        </w:drawing>
+      </w:r>
+    </w:p>
+    <w:p>
+      <w:pPr>
+        <w:pStyle w:val="Heading3"/>
+      </w:pPr>
+      <w:r>
+        <w:t>Custom pipes</w:t>
+      </w:r>
+    </w:p>
+    <w:p>
+      <w:r>
+        <w:t>We need to use @Pipe({}) decorator and “PipeTransform” interface implementation</w:t>
+      </w:r>
+    </w:p>
+    <w:p>
+      <w:r>
+        <w:drawing>
+          <wp:inline distT="0" distB="0" distL="0" distR="0" wp14:anchorId="5CD34E1A" wp14:editId="048BFA96">
+            <wp:extent cx="5170515" cy="1828800"/>
+            <wp:effectExtent l="0" t="0" r="0" b="0"/>
+            <wp:docPr id="70" name="Picture 70"/>
+            <wp:cNvGraphicFramePr>
+              <a:graphicFrameLocks xmlns:a="http://schemas.openxmlformats.org/drawingml/2006/main" noChangeAspect="1"/>
+            </wp:cNvGraphicFramePr>
+            <a:graphic xmlns:a="http://schemas.openxmlformats.org/drawingml/2006/main">
+              <a:graphicData uri="http://schemas.openxmlformats.org/drawingml/2006/picture">
+                <pic:pic xmlns:pic="http://schemas.openxmlformats.org/drawingml/2006/picture">
+                  <pic:nvPicPr>
+                    <pic:cNvPr id="0" name=""/>
+                    <pic:cNvPicPr/>
+                  </pic:nvPicPr>
+                  <pic:blipFill>
+                    <a:blip r:embed="rId80"/>
+                    <a:stretch>
+                      <a:fillRect/>
+                    </a:stretch>
+                  </pic:blipFill>
+                  <pic:spPr>
+                    <a:xfrm>
+                      <a:off x="0" y="0"/>
+                      <a:ext cx="5172075" cy="1829352"/>
+                    </a:xfrm>
+                    <a:prstGeom prst="rect">
+                      <a:avLst/>
+                    </a:prstGeom>
+                  </pic:spPr>
+                </pic:pic>
+              </a:graphicData>
+            </a:graphic>
+          </wp:inline>
+        </w:drawing>
+      </w:r>
+    </w:p>
+    <w:p>
+      <w:r>
+        <w:t>Import the pipe in declaration[] and use it (with name value) in the template where to be used.</w:t>
+      </w:r>
+    </w:p>
+    <w:p>
+      <w:pPr>
+        <w:pStyle w:val="Heading3"/>
+      </w:pPr>
+      <w:r>
+        <w:t>Sorting and Filtering</w:t>
+      </w:r>
+    </w:p>
+    <w:p>
+      <w:r>
+        <w:t>In-fact here we need to discuss why in angular we don’t use pipe for sorting and filtering.</w:t>
+      </w:r>
+    </w:p>
+    <w:p>
+      <w:r>
+        <w:t>In javascript Objects and Arrays are Mutable. So it can change the state without changing the identity (name).</w:t>
+      </w:r>
+    </w:p>
+    <w:p>
+      <w:r>
+        <w:t xml:space="preserve">In Angular pipes run when identity </w:t>
+      </w:r>
+      <w:r>
+        <w:t xml:space="preserve">got changed. For objects in javascript if value got changed, identity still remains same (Mutable). So pipes don’t run if in an object value got change </w:t>
+      </w:r>
+      <w:r>
+        <w:t>(B</w:t>
+      </w:r>
+      <w:r>
+        <w:t>ecause this is an expensive operation to go through all the data in object to identify what got changed).</w:t>
+      </w:r>
+    </w:p>
+    <w:p>
+      <w:r>
+        <w:lastRenderedPageBreak/>
+        <w:drawing>
+          <wp:inline distT="0" distB="0" distL="0" distR="0" wp14:anchorId="23141683" wp14:editId="0DB70A99">
+            <wp:extent cx="5943600" cy="2019300"/>
+            <wp:effectExtent l="0" t="0" r="0" b="0"/>
+            <wp:docPr id="71" name="Picture 71"/>
+            <wp:cNvGraphicFramePr>
+              <a:graphicFrameLocks xmlns:a="http://schemas.openxmlformats.org/drawingml/2006/main" noChangeAspect="1"/>
+            </wp:cNvGraphicFramePr>
+            <a:graphic xmlns:a="http://schemas.openxmlformats.org/drawingml/2006/main">
+              <a:graphicData uri="http://schemas.openxmlformats.org/drawingml/2006/picture">
+                <pic:pic xmlns:pic="http://schemas.openxmlformats.org/drawingml/2006/picture">
+                  <pic:nvPicPr>
+                    <pic:cNvPr id="0" name=""/>
+                    <pic:cNvPicPr/>
+                  </pic:nvPicPr>
+                  <pic:blipFill>
+                    <a:blip r:embed="rId81"/>
+                    <a:stretch>
+                      <a:fillRect/>
+                    </a:stretch>
+                  </pic:blipFill>
+                  <pic:spPr>
+                    <a:xfrm>
+                      <a:off x="0" y="0"/>
+                      <a:ext cx="5943600" cy="2019300"/>
+                    </a:xfrm>
+                    <a:prstGeom prst="rect">
+                      <a:avLst/>
+                    </a:prstGeom>
+                  </pic:spPr>
+                </pic:pic>
+              </a:graphicData>
+            </a:graphic>
+          </wp:inline>
+        </w:drawing>
+      </w:r>
+    </w:p>
+    <w:p>
+      <w:r>
+        <w:t xml:space="preserve">So there is another option in angular called </w:t>
+      </w:r>
+      <w:r>
+        <w:rPr>
+          <w:b/>
+        </w:rPr>
+        <w:t>Impure Pipes.</w:t>
+      </w:r>
+    </w:p>
+    <w:p>
+      <w:r>
+        <w:t>Impure pipe runs on every change detection cycle. That means the sorting and filtering logic we write will execute every times an event happens in the application (performance problem).</w:t>
+      </w:r>
+    </w:p>
+    <w:p>
+      <w:r>
+        <w:t>This Impure pipe is same as Angular 1 Filters.</w:t>
+      </w:r>
+      <w:r>
+        <w:t xml:space="preserve"> Because of performance problem this is hidden in angular 2 and pipes are not the recommended way to sort or filter the data.</w:t>
+      </w:r>
+    </w:p>
+    <w:p>
+      <w:r>
+        <w:t xml:space="preserve">So we need to add Sorting and Filtering our data </w:t>
+      </w:r>
+      <w:r>
+        <w:rPr>
+          <w:b/>
+        </w:rPr>
+        <w:t>without use of pipes</w:t>
+      </w:r>
+      <w:r>
+        <w:t>.</w:t>
+      </w:r>
+    </w:p>
+    <w:p>
+      <w:pPr>
+        <w:pStyle w:val="Heading3"/>
+      </w:pPr>
+      <w:r>
+        <w:t>Creating a Filtering Display</w:t>
+      </w:r>
+    </w:p>
+    <w:p>
+      <w:bookmarkStart w:id="1" w:name="_GoBack"/>
+      <w:bookmarkEnd w:id="1"/>
+    </w:p>
     <w:sectPr>
-      <w:headerReference w:type="default" r:id="rId69"/>
+      <w:headerReference w:type="default" r:id="rId82"/>
       <w:pgSz w:w="12240" w:h="15840"/>
       <w:pgMar w:top="1440" w:right="1440" w:bottom="1440" w:left="1440" w:header="720" w:footer="720" w:gutter="0"/>
       <w:cols w:space="720"/>
@@ -5762,13 +5575,8 @@
       <w:t>Angular</w:t>
     </w:r>
     <w:r>
-      <w:t xml:space="preserve"> </w:t>
+      <w:t>2</w:t>
     </w:r>
-    <w:proofErr w:type="spellStart"/>
-    <w:r>
-      <w:t>Js</w:t>
-    </w:r>
-    <w:proofErr w:type="spellEnd"/>
   </w:p>
 </w:hdr>
 </file>
@@ -6002,6 +5810,119 @@
     </w:lvl>
   </w:abstractNum>
   <w:abstractNum w:abstractNumId="2">
+    <w:nsid w:val="2DA715AD"/>
+    <w:multiLevelType w:val="hybridMultilevel"/>
+    <w:tmpl w:val="8848D512"/>
+    <w:lvl w:ilvl="0" w:tplc="04090001">
+      <w:start w:val="1"/>
+      <w:numFmt w:val="bullet"/>
+      <w:lvlText w:val=""/>
+      <w:lvlJc w:val="left"/>
+      <w:pPr>
+        <w:ind w:left="720" w:hanging="360"/>
+      </w:pPr>
+      <w:rPr>
+        <w:rFonts w:ascii="Symbol" w:hAnsi="Symbol" w:hint="default"/>
+      </w:rPr>
+    </w:lvl>
+    <w:lvl w:ilvl="1" w:tplc="04090003" w:tentative="1">
+      <w:start w:val="1"/>
+      <w:numFmt w:val="bullet"/>
+      <w:lvlText w:val="o"/>
+      <w:lvlJc w:val="left"/>
+      <w:pPr>
+        <w:ind w:left="1440" w:hanging="360"/>
+      </w:pPr>
+      <w:rPr>
+        <w:rFonts w:ascii="Courier New" w:hAnsi="Courier New" w:cs="Courier New" w:hint="default"/>
+      </w:rPr>
+    </w:lvl>
+    <w:lvl w:ilvl="2" w:tplc="04090005" w:tentative="1">
+      <w:start w:val="1"/>
+      <w:numFmt w:val="bullet"/>
+      <w:lvlText w:val=""/>
+      <w:lvlJc w:val="left"/>
+      <w:pPr>
+        <w:ind w:left="2160" w:hanging="360"/>
+      </w:pPr>
+      <w:rPr>
+        <w:rFonts w:ascii="Wingdings" w:hAnsi="Wingdings" w:hint="default"/>
+      </w:rPr>
+    </w:lvl>
+    <w:lvl w:ilvl="3" w:tplc="04090001" w:tentative="1">
+      <w:start w:val="1"/>
+      <w:numFmt w:val="bullet"/>
+      <w:lvlText w:val=""/>
+      <w:lvlJc w:val="left"/>
+      <w:pPr>
+        <w:ind w:left="2880" w:hanging="360"/>
+      </w:pPr>
+      <w:rPr>
+        <w:rFonts w:ascii="Symbol" w:hAnsi="Symbol" w:hint="default"/>
+      </w:rPr>
+    </w:lvl>
+    <w:lvl w:ilvl="4" w:tplc="04090003" w:tentative="1">
+      <w:start w:val="1"/>
+      <w:numFmt w:val="bullet"/>
+      <w:lvlText w:val="o"/>
+      <w:lvlJc w:val="left"/>
+      <w:pPr>
+        <w:ind w:left="3600" w:hanging="360"/>
+      </w:pPr>
+      <w:rPr>
+        <w:rFonts w:ascii="Courier New" w:hAnsi="Courier New" w:cs="Courier New" w:hint="default"/>
+      </w:rPr>
+    </w:lvl>
+    <w:lvl w:ilvl="5" w:tplc="04090005" w:tentative="1">
+      <w:start w:val="1"/>
+      <w:numFmt w:val="bullet"/>
+      <w:lvlText w:val=""/>
+      <w:lvlJc w:val="left"/>
+      <w:pPr>
+        <w:ind w:left="4320" w:hanging="360"/>
+      </w:pPr>
+      <w:rPr>
+        <w:rFonts w:ascii="Wingdings" w:hAnsi="Wingdings" w:hint="default"/>
+      </w:rPr>
+    </w:lvl>
+    <w:lvl w:ilvl="6" w:tplc="04090001" w:tentative="1">
+      <w:start w:val="1"/>
+      <w:numFmt w:val="bullet"/>
+      <w:lvlText w:val=""/>
+      <w:lvlJc w:val="left"/>
+      <w:pPr>
+        <w:ind w:left="5040" w:hanging="360"/>
+      </w:pPr>
+      <w:rPr>
+        <w:rFonts w:ascii="Symbol" w:hAnsi="Symbol" w:hint="default"/>
+      </w:rPr>
+    </w:lvl>
+    <w:lvl w:ilvl="7" w:tplc="04090003" w:tentative="1">
+      <w:start w:val="1"/>
+      <w:numFmt w:val="bullet"/>
+      <w:lvlText w:val="o"/>
+      <w:lvlJc w:val="left"/>
+      <w:pPr>
+        <w:ind w:left="5760" w:hanging="360"/>
+      </w:pPr>
+      <w:rPr>
+        <w:rFonts w:ascii="Courier New" w:hAnsi="Courier New" w:cs="Courier New" w:hint="default"/>
+      </w:rPr>
+    </w:lvl>
+    <w:lvl w:ilvl="8" w:tplc="04090005" w:tentative="1">
+      <w:start w:val="1"/>
+      <w:numFmt w:val="bullet"/>
+      <w:lvlText w:val=""/>
+      <w:lvlJc w:val="left"/>
+      <w:pPr>
+        <w:ind w:left="6480" w:hanging="360"/>
+      </w:pPr>
+      <w:rPr>
+        <w:rFonts w:ascii="Wingdings" w:hAnsi="Wingdings" w:hint="default"/>
+      </w:rPr>
+    </w:lvl>
+  </w:abstractNum>
+  <w:abstractNum w:abstractNumId="3">
     <w:nsid w:val="32E81F97"/>
     <w:multiLevelType w:val="hybridMultilevel"/>
     <w:tmpl w:val="1AD0F234"/>
@@ -6087,7 +6008,7 @@
       </w:pPr>
     </w:lvl>
   </w:abstractNum>
-  <w:abstractNum w:abstractNumId="3">
+  <w:abstractNum w:abstractNumId="4">
     <w:nsid w:val="389E3277"/>
     <w:multiLevelType w:val="hybridMultilevel"/>
     <w:tmpl w:val="7FBCEF5E"/>
@@ -6200,7 +6121,7 @@
       </w:rPr>
     </w:lvl>
   </w:abstractNum>
-  <w:abstractNum w:abstractNumId="4">
+  <w:abstractNum w:abstractNumId="5">
     <w:nsid w:val="43BF382A"/>
     <w:multiLevelType w:val="hybridMultilevel"/>
     <w:tmpl w:val="8798632C"/>
@@ -6312,7 +6233,7 @@
       </w:rPr>
     </w:lvl>
   </w:abstractNum>
-  <w:abstractNum w:abstractNumId="5">
+  <w:abstractNum w:abstractNumId="6">
     <w:nsid w:val="52247104"/>
     <w:multiLevelType w:val="hybridMultilevel"/>
     <w:tmpl w:val="E3BADB96"/>
@@ -6425,7 +6346,7 @@
       </w:rPr>
     </w:lvl>
   </w:abstractNum>
-  <w:abstractNum w:abstractNumId="6">
+  <w:abstractNum w:abstractNumId="7">
     <w:nsid w:val="57226E94"/>
     <w:multiLevelType w:val="hybridMultilevel"/>
     <w:tmpl w:val="D38E9A2C"/>
@@ -6538,7 +6459,7 @@
       </w:rPr>
     </w:lvl>
   </w:abstractNum>
-  <w:abstractNum w:abstractNumId="7">
+  <w:abstractNum w:abstractNumId="8">
     <w:nsid w:val="6755797B"/>
     <w:multiLevelType w:val="multilevel"/>
     <w:tmpl w:val="E8F223B6"/>
@@ -6657,7 +6578,7 @@
       </w:rPr>
     </w:lvl>
   </w:abstractNum>
-  <w:abstractNum w:abstractNumId="8">
+  <w:abstractNum w:abstractNumId="9">
     <w:nsid w:val="6F224D02"/>
     <w:multiLevelType w:val="hybridMultilevel"/>
     <w:tmpl w:val="B24464BA"/>
@@ -6771,31 +6692,34 @@
     </w:lvl>
   </w:abstractNum>
   <w:num w:numId="1">
-    <w:abstractNumId w:val="7"/>
+    <w:abstractNumId w:val="8"/>
   </w:num>
   <w:num w:numId="2">
-    <w:abstractNumId w:val="4"/>
+    <w:abstractNumId w:val="5"/>
   </w:num>
   <w:num w:numId="3">
-    <w:abstractNumId w:val="8"/>
+    <w:abstractNumId w:val="9"/>
   </w:num>
   <w:num w:numId="4">
     <w:abstractNumId w:val="0"/>
   </w:num>
   <w:num w:numId="5">
-    <w:abstractNumId w:val="6"/>
+    <w:abstractNumId w:val="7"/>
   </w:num>
   <w:num w:numId="6">
     <w:abstractNumId w:val="1"/>
   </w:num>
   <w:num w:numId="7">
-    <w:abstractNumId w:val="2"/>
+    <w:abstractNumId w:val="3"/>
   </w:num>
   <w:num w:numId="8">
-    <w:abstractNumId w:val="5"/>
+    <w:abstractNumId w:val="6"/>
   </w:num>
   <w:num w:numId="9">
-    <w:abstractNumId w:val="3"/>
+    <w:abstractNumId w:val="4"/>
+  </w:num>
+  <w:num w:numId="10">
+    <w:abstractNumId w:val="2"/>
   </w:num>
 </w:numbering>
 </file>
@@ -8007,7 +7931,7 @@
   <a:extraClrSchemeLst/>
   <a:extLst>
     <a:ext uri="{05A4C25C-085E-4340-85A3-A5531E510DB2}">
-      <thm15:themeFamily xmlns="" xmlns:thm15="http://schemas.microsoft.com/office/thememl/2012/main" name="Office Theme" id="{62F939B6-93AF-4DB8-9C6B-D6C7DFDC589F}" vid="{4A3C46E8-61CC-4603-A589-7422A47A8E4A}"/>
+      <thm15:themeFamily xmlns:thm15="http://schemas.microsoft.com/office/thememl/2012/main" xmlns="" name="Office Theme" id="{62F939B6-93AF-4DB8-9C6B-D6C7DFDC589F}" vid="{4A3C46E8-61CC-4603-A589-7422A47A8E4A}"/>
     </a:ext>
   </a:extLst>
 </a:theme>
@@ -8018,7 +7942,7 @@
 </file>
 
 <file path=customXml/itemProps1.xml><?xml version="1.0" encoding="utf-8"?>
-<ds:datastoreItem xmlns:ds="http://schemas.openxmlformats.org/officeDocument/2006/customXml" ds:itemID="{6E465C66-A62E-4485-AB90-79F7A0EFBC76}">
+<ds:datastoreItem xmlns:ds="http://schemas.openxmlformats.org/officeDocument/2006/customXml" ds:itemID="{1AE2647B-571C-404A-8881-1378D8AC5DE2}">
   <ds:schemaRefs>
     <ds:schemaRef ds:uri="http://schemas.openxmlformats.org/officeDocument/2006/bibliography"/>
   </ds:schemaRefs>

</xml_diff>